<commit_message>
v2 merged comment version
</commit_message>
<xml_diff>
--- a/writing/TaiRobinson_openscienceCC_draft ACM.docx
+++ b/writing/TaiRobinson_openscienceCC_draft ACM.docx
@@ -1,6 +1,6 @@
 
 <file path=word/document.xml><?xml version="1.0" encoding="utf-8"?>
-<w:document xmlns:wpc="http://schemas.microsoft.com/office/word/2010/wordprocessingCanvas" xmlns:cx="http://schemas.microsoft.com/office/drawing/2014/chartex" xmlns:cx1="http://schemas.microsoft.com/office/drawing/2015/9/8/chartex" xmlns:cx2="http://schemas.microsoft.com/office/drawing/2015/10/21/chartex" xmlns:cx3="http://schemas.microsoft.com/office/drawing/2016/5/9/chartex" xmlns:cx4="http://schemas.microsoft.com/office/drawing/2016/5/10/chartex" xmlns:cx5="http://schemas.microsoft.com/office/drawing/2016/5/11/chartex" xmlns:cx6="http://schemas.microsoft.com/office/drawing/2016/5/12/chartex" xmlns:cx7="http://schemas.microsoft.com/office/drawing/2016/5/13/chartex" xmlns:cx8="http://schemas.microsoft.com/office/drawing/2016/5/14/chartex" xmlns:mc="http://schemas.openxmlformats.org/markup-compatibility/2006" xmlns:aink="http://schemas.microsoft.com/office/drawing/2016/ink" xmlns:am3d="http://schemas.microsoft.com/office/drawing/2017/model3d" xmlns:o="urn:schemas-microsoft-com:office:office" xmlns:r="http://schemas.openxmlformats.org/officeDocument/2006/relationships" xmlns:m="http://schemas.openxmlformats.org/officeDocument/2006/math" xmlns:v="urn:schemas-microsoft-com:vml" xmlns:wp14="http://schemas.microsoft.com/office/word/2010/wordprocessingDrawing" xmlns:wp="http://schemas.openxmlformats.org/drawingml/2006/wordprocessingDrawing" xmlns:w10="urn:schemas-microsoft-com:office:word" xmlns:w="http://schemas.openxmlformats.org/wordprocessingml/2006/main" xmlns:w14="http://schemas.microsoft.com/office/word/2010/wordml" xmlns:w15="http://schemas.microsoft.com/office/word/2012/wordml" xmlns:w16cid="http://schemas.microsoft.com/office/word/2016/wordml/cid" xmlns:w16se="http://schemas.microsoft.com/office/word/2015/wordml/symex" xmlns:wpg="http://schemas.microsoft.com/office/word/2010/wordprocessingGroup" xmlns:wpi="http://schemas.microsoft.com/office/word/2010/wordprocessingInk" xmlns:wne="http://schemas.microsoft.com/office/word/2006/wordml" xmlns:wps="http://schemas.microsoft.com/office/word/2010/wordprocessingShape" mc:Ignorable="w14 w15 w16se w16cid wp14">
+<w:document xmlns:wpc="http://schemas.microsoft.com/office/word/2010/wordprocessingCanvas" xmlns:mo="http://schemas.microsoft.com/office/mac/office/2008/main" xmlns:mc="http://schemas.openxmlformats.org/markup-compatibility/2006" xmlns:mv="urn:schemas-microsoft-com:mac:vml" xmlns:o="urn:schemas-microsoft-com:office:office" xmlns:r="http://schemas.openxmlformats.org/officeDocument/2006/relationships" xmlns:m="http://schemas.openxmlformats.org/officeDocument/2006/math" xmlns:v="urn:schemas-microsoft-com:vml" xmlns:wp14="http://schemas.microsoft.com/office/word/2010/wordprocessingDrawing" xmlns:wp="http://schemas.openxmlformats.org/drawingml/2006/wordprocessingDrawing" xmlns:w10="urn:schemas-microsoft-com:office:word" xmlns:w="http://schemas.openxmlformats.org/wordprocessingml/2006/main" xmlns:w14="http://schemas.microsoft.com/office/word/2010/wordml" xmlns:w15="http://schemas.microsoft.com/office/word/2012/wordml" xmlns:wpg="http://schemas.microsoft.com/office/word/2010/wordprocessingGroup" xmlns:wpi="http://schemas.microsoft.com/office/word/2010/wordprocessingInk" xmlns:wne="http://schemas.microsoft.com/office/word/2006/wordml" xmlns:wps="http://schemas.microsoft.com/office/word/2010/wordprocessingShape" mc:Ignorable="w14 w15 wp14">
   <w:body>
     <w:p>
       <w:pPr>
@@ -30,6 +30,7 @@
         </w:rPr>
         <w:commentReference w:id="0"/>
       </w:r>
+      <w:commentRangeStart w:id="1"/>
       <w:r>
         <w:rPr>
           <w:rFonts w:ascii="Times New Roman" w:eastAsia="Times New Roman" w:hAnsi="Times New Roman" w:cs="Times New Roman"/>
@@ -37,7 +38,23 @@
           <w:sz w:val="24"/>
           <w:szCs w:val="24"/>
         </w:rPr>
-        <w:t xml:space="preserve">climate change research with open science </w:t>
+        <w:t>climate</w:t>
+      </w:r>
+      <w:commentRangeEnd w:id="1"/>
+      <w:r>
+        <w:rPr>
+          <w:rStyle w:val="CommentReference"/>
+        </w:rPr>
+        <w:commentReference w:id="1"/>
+      </w:r>
+      <w:r>
+        <w:rPr>
+          <w:rFonts w:ascii="Times New Roman" w:eastAsia="Times New Roman" w:hAnsi="Times New Roman" w:cs="Times New Roman"/>
+          <w:b/>
+          <w:sz w:val="24"/>
+          <w:szCs w:val="24"/>
+        </w:rPr>
+        <w:t xml:space="preserve"> change research with open science </w:t>
       </w:r>
     </w:p>
     <w:p>
@@ -269,6 +286,28 @@
           <w:szCs w:val="24"/>
         </w:rPr>
       </w:pPr>
+      <w:ins w:id="2" w:author="James Robinson" w:date="2018-04-28T15:49:00Z">
+        <w:r>
+          <w:rPr>
+            <w:rFonts w:ascii="Times New Roman" w:eastAsia="Times New Roman" w:hAnsi="Times New Roman" w:cs="Times New Roman"/>
+            <w:b/>
+            <w:sz w:val="24"/>
+            <w:szCs w:val="24"/>
+          </w:rPr>
+          <w:t>Open science (OS) is an effective means of a</w:t>
+        </w:r>
+      </w:ins>
+      <w:del w:id="3" w:author="James Robinson" w:date="2018-04-28T15:49:00Z">
+        <w:r>
+          <w:rPr>
+            <w:rFonts w:ascii="Times New Roman" w:eastAsia="Times New Roman" w:hAnsi="Times New Roman" w:cs="Times New Roman"/>
+            <w:b/>
+            <w:sz w:val="24"/>
+            <w:szCs w:val="24"/>
+          </w:rPr>
+          <w:delText>A</w:delText>
+        </w:r>
+      </w:del>
       <w:r>
         <w:rPr>
           <w:rFonts w:ascii="Times New Roman" w:eastAsia="Times New Roman" w:hAnsi="Times New Roman" w:cs="Times New Roman"/>
@@ -276,8 +315,37 @@
           <w:sz w:val="24"/>
           <w:szCs w:val="24"/>
         </w:rPr>
-        <w:t xml:space="preserve">Accelerating </w:t>
-      </w:r>
+        <w:t>ccelerating</w:t>
+      </w:r>
+      <w:del w:id="4" w:author="James Robinson" w:date="2018-04-28T15:49:00Z">
+        <w:r>
+          <w:rPr>
+            <w:rFonts w:ascii="Times New Roman" w:eastAsia="Times New Roman" w:hAnsi="Times New Roman" w:cs="Times New Roman"/>
+            <w:b/>
+            <w:sz w:val="24"/>
+            <w:szCs w:val="24"/>
+          </w:rPr>
+          <w:delText xml:space="preserve"> </w:delText>
+        </w:r>
+        <w:r>
+          <w:rPr>
+            <w:rFonts w:ascii="Times New Roman" w:eastAsia="Times New Roman" w:hAnsi="Times New Roman" w:cs="Times New Roman"/>
+            <w:b/>
+            <w:sz w:val="24"/>
+            <w:szCs w:val="24"/>
+          </w:rPr>
+          <w:delText xml:space="preserve">the </w:delText>
+        </w:r>
+        <w:r>
+          <w:rPr>
+            <w:rFonts w:ascii="Times New Roman" w:eastAsia="Times New Roman" w:hAnsi="Times New Roman" w:cs="Times New Roman"/>
+            <w:b/>
+            <w:sz w:val="24"/>
+            <w:szCs w:val="24"/>
+          </w:rPr>
+          <w:delText>progression of</w:delText>
+        </w:r>
+      </w:del>
       <w:r>
         <w:rPr>
           <w:rFonts w:ascii="Times New Roman" w:eastAsia="Times New Roman" w:hAnsi="Times New Roman" w:cs="Times New Roman"/>
@@ -285,8 +353,19 @@
           <w:sz w:val="24"/>
           <w:szCs w:val="24"/>
         </w:rPr>
-        <w:t xml:space="preserve">the </w:t>
-      </w:r>
+        <w:t xml:space="preserve"> climate change research</w:t>
+      </w:r>
+      <w:del w:id="5" w:author="James Robinson" w:date="2018-04-28T15:49:00Z">
+        <w:r>
+          <w:rPr>
+            <w:rFonts w:ascii="Times New Roman" w:eastAsia="Times New Roman" w:hAnsi="Times New Roman" w:cs="Times New Roman"/>
+            <w:b/>
+            <w:sz w:val="24"/>
+            <w:szCs w:val="24"/>
+          </w:rPr>
+          <w:delText xml:space="preserve"> warrants open science (OS)</w:delText>
+        </w:r>
+      </w:del>
       <w:r>
         <w:rPr>
           <w:rFonts w:ascii="Times New Roman" w:eastAsia="Times New Roman" w:hAnsi="Times New Roman" w:cs="Times New Roman"/>
@@ -294,9 +373,9 @@
           <w:sz w:val="24"/>
           <w:szCs w:val="24"/>
         </w:rPr>
-        <w:t xml:space="preserve">progression of climate change research warrants open science (OS). </w:t>
-      </w:r>
-      <w:commentRangeStart w:id="2"/>
+        <w:t xml:space="preserve">. </w:t>
+      </w:r>
+      <w:commentRangeStart w:id="6"/>
       <w:r>
         <w:rPr>
           <w:rFonts w:ascii="Times New Roman" w:eastAsia="Times New Roman" w:hAnsi="Times New Roman" w:cs="Times New Roman"/>
@@ -313,14 +392,40 @@
           <w:sz w:val="24"/>
           <w:szCs w:val="24"/>
         </w:rPr>
-        <w:t>can improve research communication among scientists, public institutions and developing countries, increase collaboration potential, and facilitate rapid, robust climate change triage.</w:t>
-      </w:r>
-      <w:commentRangeEnd w:id="2"/>
+        <w:t xml:space="preserve">can improve research communication among scientists, public institutions and </w:t>
+      </w:r>
+      <w:commentRangeStart w:id="7"/>
+      <w:r>
+        <w:rPr>
+          <w:rFonts w:ascii="Times New Roman" w:eastAsia="Times New Roman" w:hAnsi="Times New Roman" w:cs="Times New Roman"/>
+          <w:b/>
+          <w:sz w:val="24"/>
+          <w:szCs w:val="24"/>
+        </w:rPr>
+        <w:t>developing countries</w:t>
+      </w:r>
+      <w:commentRangeEnd w:id="7"/>
       <w:r>
         <w:rPr>
           <w:rStyle w:val="CommentReference"/>
         </w:rPr>
-        <w:commentReference w:id="2"/>
+        <w:commentReference w:id="7"/>
+      </w:r>
+      <w:r>
+        <w:rPr>
+          <w:rFonts w:ascii="Times New Roman" w:eastAsia="Times New Roman" w:hAnsi="Times New Roman" w:cs="Times New Roman"/>
+          <w:b/>
+          <w:sz w:val="24"/>
+          <w:szCs w:val="24"/>
+        </w:rPr>
+        <w:t>, increase collaboration potential, and facilitate rapid, robust climate change triage.</w:t>
+      </w:r>
+      <w:commentRangeEnd w:id="6"/>
+      <w:r>
+        <w:rPr>
+          <w:rStyle w:val="CommentReference"/>
+        </w:rPr>
+        <w:commentReference w:id="6"/>
       </w:r>
       <w:r>
         <w:rPr>
@@ -580,7 +685,31 @@
           <w:sz w:val="24"/>
           <w:szCs w:val="24"/>
         </w:rPr>
-        <w:t xml:space="preserve">increased citation rates of open access (OA) publications (‘the OA citation advantage’) </w:t>
+        <w:t xml:space="preserve">increased </w:t>
+      </w:r>
+      <w:commentRangeStart w:id="8"/>
+      <w:r>
+        <w:rPr>
+          <w:rFonts w:ascii="Times New Roman" w:eastAsia="Times New Roman" w:hAnsi="Times New Roman" w:cs="Times New Roman"/>
+          <w:sz w:val="24"/>
+          <w:szCs w:val="24"/>
+        </w:rPr>
+        <w:t xml:space="preserve">citation rates of open access </w:t>
+      </w:r>
+      <w:commentRangeEnd w:id="8"/>
+      <w:r>
+        <w:rPr>
+          <w:rStyle w:val="CommentReference"/>
+        </w:rPr>
+        <w:commentReference w:id="8"/>
+      </w:r>
+      <w:r>
+        <w:rPr>
+          <w:rFonts w:ascii="Times New Roman" w:eastAsia="Times New Roman" w:hAnsi="Times New Roman" w:cs="Times New Roman"/>
+          <w:sz w:val="24"/>
+          <w:szCs w:val="24"/>
+        </w:rPr>
+        <w:t xml:space="preserve">(OA) publications (‘the OA citation advantage’) </w:t>
       </w:r>
       <w:r>
         <w:rPr>
@@ -875,7 +1004,8 @@
           <w:highlight w:val="cyan"/>
         </w:rPr>
       </w:pPr>
-      <w:commentRangeStart w:id="3"/>
+      <w:commentRangeStart w:id="9"/>
+      <w:commentRangeStart w:id="10"/>
       <w:r>
         <w:rPr>
           <w:rFonts w:ascii="Times New Roman" w:eastAsia="Times New Roman" w:hAnsi="Times New Roman" w:cs="Times New Roman"/>
@@ -884,12 +1014,19 @@
         </w:rPr>
         <w:t xml:space="preserve">Climate </w:t>
       </w:r>
-      <w:commentRangeEnd w:id="3"/>
+      <w:commentRangeEnd w:id="9"/>
       <w:r>
         <w:rPr>
           <w:rStyle w:val="CommentReference"/>
         </w:rPr>
-        <w:commentReference w:id="3"/>
+        <w:commentReference w:id="9"/>
+      </w:r>
+      <w:commentRangeEnd w:id="10"/>
+      <w:r>
+        <w:rPr>
+          <w:rStyle w:val="CommentReference"/>
+        </w:rPr>
+        <w:commentReference w:id="10"/>
       </w:r>
       <w:r>
         <w:rPr>
@@ -956,13 +1093,29 @@
         </w:rPr>
         <w:t xml:space="preserve">. </w:t>
       </w:r>
-      <w:r>
-        <w:rPr>
-          <w:rFonts w:ascii="Times New Roman" w:eastAsia="Times New Roman" w:hAnsi="Times New Roman" w:cs="Times New Roman"/>
-          <w:sz w:val="24"/>
-          <w:szCs w:val="24"/>
-        </w:rPr>
-        <w:t>Successful a</w:t>
+      <w:commentRangeStart w:id="11"/>
+      <w:r>
+        <w:rPr>
+          <w:rFonts w:ascii="Times New Roman" w:eastAsia="Times New Roman" w:hAnsi="Times New Roman" w:cs="Times New Roman"/>
+          <w:sz w:val="24"/>
+          <w:szCs w:val="24"/>
+        </w:rPr>
+        <w:t xml:space="preserve">Successful </w:t>
+      </w:r>
+      <w:commentRangeEnd w:id="11"/>
+      <w:r>
+        <w:rPr>
+          <w:rStyle w:val="CommentReference"/>
+        </w:rPr>
+        <w:commentReference w:id="11"/>
+      </w:r>
+      <w:r>
+        <w:rPr>
+          <w:rFonts w:ascii="Times New Roman" w:eastAsia="Times New Roman" w:hAnsi="Times New Roman" w:cs="Times New Roman"/>
+          <w:sz w:val="24"/>
+          <w:szCs w:val="24"/>
+        </w:rPr>
+        <w:t>a</w:t>
       </w:r>
       <w:r>
         <w:rPr>
@@ -1263,7 +1416,105 @@
           <w:sz w:val="24"/>
           <w:szCs w:val="24"/>
         </w:rPr>
-        <w:t xml:space="preserve">e argue that comprehensive uptake of OS principles, such as publishing OA, can advance climate change research and thereby accelerate efforts </w:t>
+        <w:t xml:space="preserve">e argue that </w:t>
+      </w:r>
+      <w:del w:id="12" w:author="James Robinson" w:date="2018-04-28T15:54:00Z">
+        <w:r>
+          <w:rPr>
+            <w:rFonts w:ascii="Times New Roman" w:eastAsia="Times New Roman" w:hAnsi="Times New Roman" w:cs="Times New Roman"/>
+            <w:sz w:val="24"/>
+            <w:szCs w:val="24"/>
+          </w:rPr>
+          <w:delText xml:space="preserve">comprehensive </w:delText>
+        </w:r>
+      </w:del>
+      <w:ins w:id="13" w:author="James Robinson" w:date="2018-04-28T15:54:00Z">
+        <w:r>
+          <w:rPr>
+            <w:rFonts w:ascii="Times New Roman" w:eastAsia="Times New Roman" w:hAnsi="Times New Roman" w:cs="Times New Roman"/>
+            <w:sz w:val="24"/>
+            <w:szCs w:val="24"/>
+          </w:rPr>
+          <w:t>by</w:t>
+        </w:r>
+        <w:r>
+          <w:rPr>
+            <w:rFonts w:ascii="Times New Roman" w:eastAsia="Times New Roman" w:hAnsi="Times New Roman" w:cs="Times New Roman"/>
+            <w:sz w:val="24"/>
+            <w:szCs w:val="24"/>
+          </w:rPr>
+          <w:t xml:space="preserve"> </w:t>
+        </w:r>
+      </w:ins>
+      <w:del w:id="14" w:author="James Robinson" w:date="2018-04-28T15:54:00Z">
+        <w:r>
+          <w:rPr>
+            <w:rFonts w:ascii="Times New Roman" w:eastAsia="Times New Roman" w:hAnsi="Times New Roman" w:cs="Times New Roman"/>
+            <w:sz w:val="24"/>
+            <w:szCs w:val="24"/>
+          </w:rPr>
+          <w:delText>uptake of</w:delText>
+        </w:r>
+      </w:del>
+      <w:ins w:id="15" w:author="James Robinson" w:date="2018-04-28T15:54:00Z">
+        <w:r>
+          <w:rPr>
+            <w:rFonts w:ascii="Times New Roman" w:eastAsia="Times New Roman" w:hAnsi="Times New Roman" w:cs="Times New Roman"/>
+            <w:sz w:val="24"/>
+            <w:szCs w:val="24"/>
+          </w:rPr>
+          <w:t>adopting</w:t>
+        </w:r>
+      </w:ins>
+      <w:r>
+        <w:rPr>
+          <w:rFonts w:ascii="Times New Roman" w:eastAsia="Times New Roman" w:hAnsi="Times New Roman" w:cs="Times New Roman"/>
+          <w:sz w:val="24"/>
+          <w:szCs w:val="24"/>
+        </w:rPr>
+        <w:t xml:space="preserve"> OS principles, such as </w:t>
+      </w:r>
+      <w:commentRangeStart w:id="16"/>
+      <w:r>
+        <w:rPr>
+          <w:rFonts w:ascii="Times New Roman" w:eastAsia="Times New Roman" w:hAnsi="Times New Roman" w:cs="Times New Roman"/>
+          <w:sz w:val="24"/>
+          <w:szCs w:val="24"/>
+        </w:rPr>
+        <w:t xml:space="preserve">publishing </w:t>
+      </w:r>
+      <w:commentRangeEnd w:id="16"/>
+      <w:r>
+        <w:rPr>
+          <w:rStyle w:val="CommentReference"/>
+        </w:rPr>
+        <w:commentReference w:id="16"/>
+      </w:r>
+      <w:r>
+        <w:rPr>
+          <w:rFonts w:ascii="Times New Roman" w:eastAsia="Times New Roman" w:hAnsi="Times New Roman" w:cs="Times New Roman"/>
+          <w:sz w:val="24"/>
+          <w:szCs w:val="24"/>
+        </w:rPr>
+        <w:t xml:space="preserve">OA, </w:t>
+      </w:r>
+      <w:ins w:id="17" w:author="James Robinson" w:date="2018-04-28T15:54:00Z">
+        <w:r>
+          <w:rPr>
+            <w:rFonts w:ascii="Times New Roman" w:eastAsia="Times New Roman" w:hAnsi="Times New Roman" w:cs="Times New Roman"/>
+            <w:sz w:val="24"/>
+            <w:szCs w:val="24"/>
+          </w:rPr>
+          <w:t xml:space="preserve">scientists </w:t>
+        </w:r>
+      </w:ins>
+      <w:r>
+        <w:rPr>
+          <w:rFonts w:ascii="Times New Roman" w:eastAsia="Times New Roman" w:hAnsi="Times New Roman" w:cs="Times New Roman"/>
+          <w:sz w:val="24"/>
+          <w:szCs w:val="24"/>
+        </w:rPr>
+        <w:t xml:space="preserve">can advance climate change research and thereby accelerate efforts </w:t>
       </w:r>
       <w:r>
         <w:rPr>
@@ -1362,13 +1613,29 @@
           <w:szCs w:val="24"/>
         </w:rPr>
       </w:pPr>
-      <w:r>
-        <w:rPr>
-          <w:rFonts w:ascii="Times New Roman" w:eastAsia="Times New Roman" w:hAnsi="Times New Roman" w:cs="Times New Roman"/>
-          <w:sz w:val="24"/>
-          <w:szCs w:val="24"/>
-        </w:rPr>
-        <w:t>In climate change</w:t>
+      <w:commentRangeStart w:id="18"/>
+      <w:r>
+        <w:rPr>
+          <w:rFonts w:ascii="Times New Roman" w:eastAsia="Times New Roman" w:hAnsi="Times New Roman" w:cs="Times New Roman"/>
+          <w:sz w:val="24"/>
+          <w:szCs w:val="24"/>
+        </w:rPr>
+        <w:t>In</w:t>
+      </w:r>
+      <w:commentRangeEnd w:id="18"/>
+      <w:r>
+        <w:rPr>
+          <w:rStyle w:val="CommentReference"/>
+        </w:rPr>
+        <w:commentReference w:id="18"/>
+      </w:r>
+      <w:r>
+        <w:rPr>
+          <w:rFonts w:ascii="Times New Roman" w:eastAsia="Times New Roman" w:hAnsi="Times New Roman" w:cs="Times New Roman"/>
+          <w:sz w:val="24"/>
+          <w:szCs w:val="24"/>
+        </w:rPr>
+        <w:t xml:space="preserve"> climate change</w:t>
       </w:r>
       <w:r>
         <w:rPr>
@@ -1466,13 +1733,29 @@
         </w:rPr>
         <w:t xml:space="preserve">For </w:t>
       </w:r>
-      <w:r>
-        <w:rPr>
-          <w:rFonts w:ascii="Times New Roman" w:eastAsia="Times New Roman" w:hAnsi="Times New Roman" w:cs="Times New Roman"/>
-          <w:sz w:val="24"/>
-          <w:szCs w:val="24"/>
-        </w:rPr>
-        <w:t xml:space="preserve">low and very high journal impact </w:t>
+      <w:commentRangeStart w:id="19"/>
+      <w:r>
+        <w:rPr>
+          <w:rFonts w:ascii="Times New Roman" w:eastAsia="Times New Roman" w:hAnsi="Times New Roman" w:cs="Times New Roman"/>
+          <w:sz w:val="24"/>
+          <w:szCs w:val="24"/>
+        </w:rPr>
+        <w:t>low</w:t>
+      </w:r>
+      <w:commentRangeEnd w:id="19"/>
+      <w:r>
+        <w:rPr>
+          <w:rStyle w:val="CommentReference"/>
+        </w:rPr>
+        <w:commentReference w:id="19"/>
+      </w:r>
+      <w:r>
+        <w:rPr>
+          <w:rFonts w:ascii="Times New Roman" w:eastAsia="Times New Roman" w:hAnsi="Times New Roman" w:cs="Times New Roman"/>
+          <w:sz w:val="24"/>
+          <w:szCs w:val="24"/>
+        </w:rPr>
+        <w:t xml:space="preserve"> and very high journal impact </w:t>
       </w:r>
       <w:r>
         <w:rPr>
@@ -1568,23 +1851,75 @@
           <w:sz w:val="24"/>
           <w:szCs w:val="24"/>
         </w:rPr>
-        <w:t xml:space="preserve">ore popular OA journals, such as PLoS ONE and Nature Scientific Reports, were </w:t>
-      </w:r>
-      <w:r>
-        <w:rPr>
-          <w:rFonts w:ascii="Times New Roman" w:eastAsia="Times New Roman" w:hAnsi="Times New Roman" w:cs="Times New Roman"/>
-          <w:sz w:val="24"/>
-          <w:szCs w:val="24"/>
-        </w:rPr>
-        <w:t xml:space="preserve">categorized as </w:t>
-      </w:r>
-      <w:r>
-        <w:rPr>
-          <w:rFonts w:ascii="Times New Roman" w:eastAsia="Times New Roman" w:hAnsi="Times New Roman" w:cs="Times New Roman"/>
-          <w:sz w:val="24"/>
-          <w:szCs w:val="24"/>
-        </w:rPr>
-        <w:t xml:space="preserve">medium to high </w:t>
+        <w:t>ore popular OA journals, such as PLoS ONE and Nature Scientific Reports,</w:t>
+      </w:r>
+      <w:ins w:id="20" w:author="James Robinson" w:date="2018-04-28T16:03:00Z">
+        <w:r>
+          <w:rPr>
+            <w:rFonts w:ascii="Times New Roman" w:eastAsia="Times New Roman" w:hAnsi="Times New Roman" w:cs="Times New Roman"/>
+            <w:sz w:val="24"/>
+            <w:szCs w:val="24"/>
+          </w:rPr>
+          <w:t xml:space="preserve"> are</w:t>
+        </w:r>
+      </w:ins>
+      <w:del w:id="21" w:author="James Robinson" w:date="2018-04-28T16:03:00Z">
+        <w:r>
+          <w:rPr>
+            <w:rFonts w:ascii="Times New Roman" w:eastAsia="Times New Roman" w:hAnsi="Times New Roman" w:cs="Times New Roman"/>
+            <w:sz w:val="24"/>
+            <w:szCs w:val="24"/>
+          </w:rPr>
+          <w:delText xml:space="preserve"> were </w:delText>
+        </w:r>
+        <w:r>
+          <w:rPr>
+            <w:rFonts w:ascii="Times New Roman" w:eastAsia="Times New Roman" w:hAnsi="Times New Roman" w:cs="Times New Roman"/>
+            <w:sz w:val="24"/>
+            <w:szCs w:val="24"/>
+          </w:rPr>
+          <w:delText>categorized as</w:delText>
+        </w:r>
+      </w:del>
+      <w:r>
+        <w:rPr>
+          <w:rFonts w:ascii="Times New Roman" w:eastAsia="Times New Roman" w:hAnsi="Times New Roman" w:cs="Times New Roman"/>
+          <w:sz w:val="24"/>
+          <w:szCs w:val="24"/>
+        </w:rPr>
+        <w:t xml:space="preserve"> </w:t>
+      </w:r>
+      <w:r>
+        <w:rPr>
+          <w:rFonts w:ascii="Times New Roman" w:eastAsia="Times New Roman" w:hAnsi="Times New Roman" w:cs="Times New Roman"/>
+          <w:sz w:val="24"/>
+          <w:szCs w:val="24"/>
+        </w:rPr>
+        <w:t xml:space="preserve">medium to </w:t>
+      </w:r>
+      <w:commentRangeStart w:id="22"/>
+      <w:r>
+        <w:rPr>
+          <w:rFonts w:ascii="Times New Roman" w:eastAsia="Times New Roman" w:hAnsi="Times New Roman" w:cs="Times New Roman"/>
+          <w:sz w:val="24"/>
+          <w:szCs w:val="24"/>
+        </w:rPr>
+        <w:t>high</w:t>
+      </w:r>
+      <w:commentRangeEnd w:id="22"/>
+      <w:r>
+        <w:rPr>
+          <w:rStyle w:val="CommentReference"/>
+        </w:rPr>
+        <w:commentReference w:id="22"/>
+      </w:r>
+      <w:r>
+        <w:rPr>
+          <w:rFonts w:ascii="Times New Roman" w:eastAsia="Times New Roman" w:hAnsi="Times New Roman" w:cs="Times New Roman"/>
+          <w:sz w:val="24"/>
+          <w:szCs w:val="24"/>
+        </w:rPr>
+        <w:t xml:space="preserve"> </w:t>
       </w:r>
       <w:r>
         <w:rPr>
@@ -1985,7 +2320,31 @@
           <w:sz w:val="24"/>
           <w:szCs w:val="24"/>
         </w:rPr>
-        <w:t xml:space="preserve"> (e.g. Nature Communications, $5,200 USD)</w:t>
+        <w:t xml:space="preserve"> (e.g. Nature </w:t>
+      </w:r>
+      <w:commentRangeStart w:id="23"/>
+      <w:r>
+        <w:rPr>
+          <w:rFonts w:ascii="Times New Roman" w:eastAsia="Times New Roman" w:hAnsi="Times New Roman" w:cs="Times New Roman"/>
+          <w:sz w:val="24"/>
+          <w:szCs w:val="24"/>
+        </w:rPr>
+        <w:t>Communications</w:t>
+      </w:r>
+      <w:commentRangeEnd w:id="23"/>
+      <w:r>
+        <w:rPr>
+          <w:rStyle w:val="CommentReference"/>
+        </w:rPr>
+        <w:commentReference w:id="23"/>
+      </w:r>
+      <w:r>
+        <w:rPr>
+          <w:rFonts w:ascii="Times New Roman" w:eastAsia="Times New Roman" w:hAnsi="Times New Roman" w:cs="Times New Roman"/>
+          <w:sz w:val="24"/>
+          <w:szCs w:val="24"/>
+        </w:rPr>
+        <w:t>, $5,200 USD)</w:t>
       </w:r>
       <w:r>
         <w:rPr>
@@ -2045,9 +2404,33 @@
           <w:sz w:val="24"/>
           <w:szCs w:val="24"/>
         </w:rPr>
-        <w:t xml:space="preserve">. Outputs and deliverables are already required by most granting agencies and are fundamental to knowledge mobilization and the progression of science; thus, </w:t>
-      </w:r>
-      <w:commentRangeStart w:id="4"/>
+        <w:t xml:space="preserve">. </w:t>
+      </w:r>
+      <w:commentRangeStart w:id="24"/>
+      <w:r>
+        <w:rPr>
+          <w:rFonts w:ascii="Times New Roman" w:eastAsia="Times New Roman" w:hAnsi="Times New Roman" w:cs="Times New Roman"/>
+          <w:sz w:val="24"/>
+          <w:szCs w:val="24"/>
+        </w:rPr>
+        <w:t xml:space="preserve">Outputs </w:t>
+      </w:r>
+      <w:commentRangeEnd w:id="24"/>
+      <w:r>
+        <w:rPr>
+          <w:rStyle w:val="CommentReference"/>
+        </w:rPr>
+        <w:commentReference w:id="24"/>
+      </w:r>
+      <w:r>
+        <w:rPr>
+          <w:rFonts w:ascii="Times New Roman" w:eastAsia="Times New Roman" w:hAnsi="Times New Roman" w:cs="Times New Roman"/>
+          <w:sz w:val="24"/>
+          <w:szCs w:val="24"/>
+        </w:rPr>
+        <w:t xml:space="preserve">and deliverables are already required by most granting agencies and are fundamental to knowledge mobilization and the progression of science; thus, </w:t>
+      </w:r>
+      <w:commentRangeStart w:id="25"/>
       <w:r>
         <w:rPr>
           <w:rFonts w:ascii="Times New Roman" w:eastAsia="Times New Roman" w:hAnsi="Times New Roman" w:cs="Times New Roman"/>
@@ -2056,12 +2439,12 @@
         </w:rPr>
         <w:t xml:space="preserve">OA publication costs </w:t>
       </w:r>
-      <w:commentRangeEnd w:id="4"/>
+      <w:commentRangeEnd w:id="25"/>
       <w:r>
         <w:rPr>
           <w:rStyle w:val="CommentReference"/>
         </w:rPr>
-        <w:commentReference w:id="4"/>
+        <w:commentReference w:id="25"/>
       </w:r>
       <w:r>
         <w:rPr>
@@ -2301,7 +2684,7 @@
         </w:rPr>
         <w:t xml:space="preserve"> </w:t>
       </w:r>
-      <w:commentRangeStart w:id="5"/>
+      <w:commentRangeStart w:id="26"/>
       <w:r>
         <w:rPr>
           <w:rFonts w:ascii="Times New Roman" w:eastAsia="Times New Roman" w:hAnsi="Times New Roman" w:cs="Times New Roman"/>
@@ -2366,12 +2749,12 @@
         </w:rPr>
         <w:t xml:space="preserve"> were communicated more frequently </w:t>
       </w:r>
-      <w:commentRangeEnd w:id="5"/>
+      <w:commentRangeEnd w:id="26"/>
       <w:r>
         <w:rPr>
           <w:rStyle w:val="CommentReference"/>
         </w:rPr>
-        <w:commentReference w:id="5"/>
+        <w:commentReference w:id="26"/>
       </w:r>
       <w:r>
         <w:rPr>
@@ -2477,7 +2860,7 @@
         </w:rPr>
         <w:t xml:space="preserve">iven that the </w:t>
       </w:r>
-      <w:commentRangeStart w:id="6"/>
+      <w:commentRangeStart w:id="27"/>
       <w:r>
         <w:rPr>
           <w:rFonts w:ascii="Times New Roman" w:eastAsia="Times New Roman" w:hAnsi="Times New Roman" w:cs="Times New Roman"/>
@@ -2486,12 +2869,12 @@
         </w:rPr>
         <w:t xml:space="preserve">highest impact journals are largely closed access (e.g. Nature, Science), these patterns indicate that most highly-reported research </w:t>
       </w:r>
-      <w:commentRangeEnd w:id="6"/>
+      <w:commentRangeEnd w:id="27"/>
       <w:r>
         <w:rPr>
           <w:rStyle w:val="CommentReference"/>
         </w:rPr>
-        <w:commentReference w:id="6"/>
+        <w:commentReference w:id="27"/>
       </w:r>
       <w:r>
         <w:rPr>
@@ -2663,7 +3046,7 @@
         </w:rPr>
         <w:t xml:space="preserve">. </w:t>
       </w:r>
-      <w:commentRangeStart w:id="7"/>
+      <w:commentRangeStart w:id="28"/>
       <w:r>
         <w:rPr>
           <w:rFonts w:ascii="Times New Roman" w:eastAsia="Times New Roman" w:hAnsi="Times New Roman" w:cs="Times New Roman"/>
@@ -2672,12 +3055,12 @@
         </w:rPr>
         <w:t xml:space="preserve">Overall, policy documents also cited OA studies more often than closed (Fig. 2d), supporting evidence that subscription-only publishing models limit the uptake of current scientific knowledge by policymakers </w:t>
       </w:r>
-      <w:commentRangeEnd w:id="7"/>
+      <w:commentRangeEnd w:id="28"/>
       <w:r>
         <w:rPr>
           <w:rStyle w:val="CommentReference"/>
         </w:rPr>
-        <w:commentReference w:id="7"/>
+        <w:commentReference w:id="28"/>
       </w:r>
       <w:r>
         <w:rPr>
@@ -2705,7 +3088,33 @@
           <w:sz w:val="24"/>
           <w:szCs w:val="24"/>
         </w:rPr>
-        <w:t>, 2014)</w:t>
+        <w:t xml:space="preserve">, </w:t>
+      </w:r>
+      <w:commentRangeStart w:id="29"/>
+      <w:r>
+        <w:rPr>
+          <w:rFonts w:ascii="Times New Roman" w:eastAsia="Times New Roman" w:hAnsi="Times New Roman" w:cs="Times New Roman"/>
+          <w:noProof/>
+          <w:sz w:val="24"/>
+          <w:szCs w:val="24"/>
+        </w:rPr>
+        <w:t>2014</w:t>
+      </w:r>
+      <w:commentRangeEnd w:id="29"/>
+      <w:r>
+        <w:rPr>
+          <w:rStyle w:val="CommentReference"/>
+        </w:rPr>
+        <w:commentReference w:id="29"/>
+      </w:r>
+      <w:r>
+        <w:rPr>
+          <w:rFonts w:ascii="Times New Roman" w:eastAsia="Times New Roman" w:hAnsi="Times New Roman" w:cs="Times New Roman"/>
+          <w:noProof/>
+          <w:sz w:val="24"/>
+          <w:szCs w:val="24"/>
+        </w:rPr>
+        <w:t>)</w:t>
       </w:r>
       <w:r>
         <w:rPr>
@@ -2823,7 +3232,7 @@
         </w:rPr>
         <w:t xml:space="preserve">OA facilitates both </w:t>
       </w:r>
-      <w:commentRangeStart w:id="8"/>
+      <w:commentRangeStart w:id="30"/>
       <w:r>
         <w:rPr>
           <w:rFonts w:ascii="Times New Roman" w:eastAsia="Times New Roman" w:hAnsi="Times New Roman" w:cs="Times New Roman"/>
@@ -2840,12 +3249,12 @@
         </w:rPr>
         <w:t xml:space="preserve"> </w:t>
       </w:r>
-      <w:commentRangeEnd w:id="8"/>
+      <w:commentRangeEnd w:id="30"/>
       <w:r>
         <w:rPr>
           <w:rStyle w:val="CommentReference"/>
         </w:rPr>
-        <w:commentReference w:id="8"/>
+        <w:commentReference w:id="30"/>
       </w:r>
       <w:r>
         <w:rPr>
@@ -2998,6 +3407,7 @@
         </w:rPr>
         <w:t xml:space="preserve"> </w:t>
       </w:r>
+      <w:commentRangeStart w:id="31"/>
       <w:r>
         <w:rPr>
           <w:rFonts w:ascii="Times New Roman" w:eastAsia="Times New Roman" w:hAnsi="Times New Roman" w:cs="Times New Roman"/>
@@ -3012,7 +3422,22 @@
           <w:sz w:val="24"/>
           <w:szCs w:val="24"/>
         </w:rPr>
-        <w:t xml:space="preserve">or example, inaccessibility of </w:t>
+        <w:t>or</w:t>
+      </w:r>
+      <w:commentRangeEnd w:id="31"/>
+      <w:r>
+        <w:rPr>
+          <w:rStyle w:val="CommentReference"/>
+        </w:rPr>
+        <w:commentReference w:id="31"/>
+      </w:r>
+      <w:r>
+        <w:rPr>
+          <w:rFonts w:ascii="Times New Roman" w:eastAsia="Times New Roman" w:hAnsi="Times New Roman" w:cs="Times New Roman"/>
+          <w:sz w:val="24"/>
+          <w:szCs w:val="24"/>
+        </w:rPr>
+        <w:t xml:space="preserve"> example, inaccessibility of </w:t>
       </w:r>
       <w:r>
         <w:rPr>
@@ -3030,7 +3455,7 @@
         </w:rPr>
         <w:t xml:space="preserve"> contributed </w:t>
       </w:r>
-      <w:commentRangeStart w:id="9"/>
+      <w:commentRangeStart w:id="32"/>
       <w:r>
         <w:rPr>
           <w:rFonts w:ascii="Times New Roman" w:eastAsia="Times New Roman" w:hAnsi="Times New Roman" w:cs="Times New Roman"/>
@@ -3039,12 +3464,12 @@
         </w:rPr>
         <w:t xml:space="preserve">to low citation rates in policy plans </w:t>
       </w:r>
-      <w:commentRangeEnd w:id="9"/>
+      <w:commentRangeEnd w:id="32"/>
       <w:r>
         <w:rPr>
           <w:rStyle w:val="CommentReference"/>
         </w:rPr>
-        <w:commentReference w:id="9"/>
+        <w:commentReference w:id="32"/>
       </w:r>
       <w:r>
         <w:rPr>
@@ -3106,7 +3531,7 @@
         </w:rPr>
         <w:t xml:space="preserve">. Climate change researchers, </w:t>
       </w:r>
-      <w:commentRangeStart w:id="10"/>
+      <w:commentRangeStart w:id="33"/>
       <w:r>
         <w:rPr>
           <w:rFonts w:ascii="Times New Roman" w:eastAsia="Times New Roman" w:hAnsi="Times New Roman" w:cs="Times New Roman"/>
@@ -3115,12 +3540,12 @@
         </w:rPr>
         <w:t xml:space="preserve">especially those based in developed nations, can facilitate adaptation and mitigation efforts across the globe </w:t>
       </w:r>
-      <w:commentRangeEnd w:id="10"/>
+      <w:commentRangeEnd w:id="33"/>
       <w:r>
         <w:rPr>
           <w:rStyle w:val="CommentReference"/>
         </w:rPr>
-        <w:commentReference w:id="10"/>
+        <w:commentReference w:id="33"/>
       </w:r>
       <w:r>
         <w:rPr>
@@ -3136,7 +3561,31 @@
           <w:sz w:val="24"/>
           <w:szCs w:val="24"/>
         </w:rPr>
-        <w:t xml:space="preserve"> and data.</w:t>
+        <w:t xml:space="preserve"> and </w:t>
+      </w:r>
+      <w:commentRangeStart w:id="34"/>
+      <w:r>
+        <w:rPr>
+          <w:rFonts w:ascii="Times New Roman" w:eastAsia="Times New Roman" w:hAnsi="Times New Roman" w:cs="Times New Roman"/>
+          <w:sz w:val="24"/>
+          <w:szCs w:val="24"/>
+        </w:rPr>
+        <w:t>data</w:t>
+      </w:r>
+      <w:commentRangeEnd w:id="34"/>
+      <w:r>
+        <w:rPr>
+          <w:rStyle w:val="CommentReference"/>
+        </w:rPr>
+        <w:commentReference w:id="34"/>
+      </w:r>
+      <w:r>
+        <w:rPr>
+          <w:rFonts w:ascii="Times New Roman" w:eastAsia="Times New Roman" w:hAnsi="Times New Roman" w:cs="Times New Roman"/>
+          <w:sz w:val="24"/>
+          <w:szCs w:val="24"/>
+        </w:rPr>
+        <w:t>.</w:t>
       </w:r>
     </w:p>
     <w:p>
@@ -3185,7 +3634,31 @@
           <w:sz w:val="24"/>
           <w:szCs w:val="24"/>
         </w:rPr>
-        <w:t>need to address societal and ecological impacts with limited resources make aspects of climate change research, such as biological conservation, triage disciplines. Successful triage requires efficient and rapid decision making</w:t>
+        <w:t xml:space="preserve">need to address societal and ecological impacts with limited resources make aspects of climate change research, such as </w:t>
+      </w:r>
+      <w:commentRangeStart w:id="35"/>
+      <w:r>
+        <w:rPr>
+          <w:rFonts w:ascii="Times New Roman" w:eastAsia="Times New Roman" w:hAnsi="Times New Roman" w:cs="Times New Roman"/>
+          <w:sz w:val="24"/>
+          <w:szCs w:val="24"/>
+        </w:rPr>
+        <w:t>biological</w:t>
+      </w:r>
+      <w:commentRangeEnd w:id="35"/>
+      <w:r>
+        <w:rPr>
+          <w:rStyle w:val="CommentReference"/>
+        </w:rPr>
+        <w:commentReference w:id="35"/>
+      </w:r>
+      <w:r>
+        <w:rPr>
+          <w:rFonts w:ascii="Times New Roman" w:eastAsia="Times New Roman" w:hAnsi="Times New Roman" w:cs="Times New Roman"/>
+          <w:sz w:val="24"/>
+          <w:szCs w:val="24"/>
+        </w:rPr>
+        <w:t xml:space="preserve"> conservation, triage disciplines. Successful triage requires efficient and rapid decision making</w:t>
       </w:r>
       <w:r>
         <w:rPr>
@@ -3232,30 +3705,126 @@
         </w:rPr>
         <w:t xml:space="preserve">. </w:t>
       </w:r>
-      <w:r>
-        <w:rPr>
-          <w:rFonts w:ascii="Times New Roman" w:eastAsia="Times New Roman" w:hAnsi="Times New Roman" w:cs="Times New Roman"/>
-          <w:sz w:val="24"/>
-          <w:szCs w:val="24"/>
-        </w:rPr>
-        <w:t>B</w:t>
-      </w:r>
-      <w:r>
-        <w:rPr>
-          <w:rFonts w:ascii="Times New Roman" w:eastAsia="Times New Roman" w:hAnsi="Times New Roman" w:cs="Times New Roman"/>
-          <w:sz w:val="24"/>
-          <w:szCs w:val="24"/>
-        </w:rPr>
-        <w:t xml:space="preserve">y enhancing collaborations through data and code sharing, assisting the peer-review process and </w:t>
-      </w:r>
-      <w:commentRangeStart w:id="11"/>
-      <w:r>
-        <w:rPr>
-          <w:rFonts w:ascii="Times New Roman" w:eastAsia="Times New Roman" w:hAnsi="Times New Roman" w:cs="Times New Roman"/>
-          <w:sz w:val="24"/>
-          <w:szCs w:val="24"/>
-        </w:rPr>
-        <w:t>limiting mistakes with reproducible research</w:t>
+      <w:moveFromRangeStart w:id="36" w:author="James Robinson" w:date="2018-04-28T15:56:00Z" w:name="move512694325"/>
+      <w:moveFrom w:id="37" w:author="James Robinson" w:date="2018-04-28T15:56:00Z">
+        <w:r>
+          <w:rPr>
+            <w:rFonts w:ascii="Times New Roman" w:eastAsia="Times New Roman" w:hAnsi="Times New Roman" w:cs="Times New Roman"/>
+            <w:sz w:val="24"/>
+            <w:szCs w:val="24"/>
+          </w:rPr>
+          <w:t>B</w:t>
+        </w:r>
+        <w:r>
+          <w:rPr>
+            <w:rFonts w:ascii="Times New Roman" w:eastAsia="Times New Roman" w:hAnsi="Times New Roman" w:cs="Times New Roman"/>
+            <w:sz w:val="24"/>
+            <w:szCs w:val="24"/>
+          </w:rPr>
+          <w:t xml:space="preserve">y enhancing collaborations through data and code sharing, assisting the peer-review process and </w:t>
+        </w:r>
+        <w:commentRangeStart w:id="38"/>
+        <w:r>
+          <w:rPr>
+            <w:rFonts w:ascii="Times New Roman" w:eastAsia="Times New Roman" w:hAnsi="Times New Roman" w:cs="Times New Roman"/>
+            <w:sz w:val="24"/>
+            <w:szCs w:val="24"/>
+          </w:rPr>
+          <w:t>limiting mistakes with reproducible research</w:t>
+        </w:r>
+        <w:r>
+          <w:rPr>
+            <w:rFonts w:ascii="Times New Roman" w:eastAsia="Times New Roman" w:hAnsi="Times New Roman" w:cs="Times New Roman"/>
+            <w:sz w:val="24"/>
+            <w:szCs w:val="24"/>
+          </w:rPr>
+          <w:t xml:space="preserve"> </w:t>
+        </w:r>
+        <w:commentRangeEnd w:id="38"/>
+        <w:r>
+          <w:rPr>
+            <w:rStyle w:val="CommentReference"/>
+          </w:rPr>
+          <w:commentReference w:id="38"/>
+        </w:r>
+        <w:r>
+          <w:rPr>
+            <w:rFonts w:ascii="Times New Roman" w:eastAsia="Times New Roman" w:hAnsi="Times New Roman" w:cs="Times New Roman"/>
+            <w:noProof/>
+            <w:sz w:val="24"/>
+            <w:szCs w:val="24"/>
+          </w:rPr>
+          <w:t xml:space="preserve">(Ram, 2013; Lowndes </w:t>
+        </w:r>
+        <w:r>
+          <w:rPr>
+            <w:rFonts w:ascii="Times New Roman" w:eastAsia="Times New Roman" w:hAnsi="Times New Roman" w:cs="Times New Roman"/>
+            <w:i/>
+            <w:noProof/>
+            <w:sz w:val="24"/>
+            <w:szCs w:val="24"/>
+          </w:rPr>
+          <w:t>et al.</w:t>
+        </w:r>
+        <w:r>
+          <w:rPr>
+            <w:rFonts w:ascii="Times New Roman" w:eastAsia="Times New Roman" w:hAnsi="Times New Roman" w:cs="Times New Roman"/>
+            <w:noProof/>
+            <w:sz w:val="24"/>
+            <w:szCs w:val="24"/>
+          </w:rPr>
+          <w:t>, 2017)</w:t>
+        </w:r>
+        <w:r>
+          <w:rPr>
+            <w:rFonts w:ascii="Times New Roman" w:eastAsia="Times New Roman" w:hAnsi="Times New Roman" w:cs="Times New Roman"/>
+            <w:sz w:val="24"/>
+            <w:szCs w:val="24"/>
+          </w:rPr>
+          <w:t>, and reducing publication times with preprints and OA journals</w:t>
+        </w:r>
+        <w:r>
+          <w:rPr>
+            <w:rFonts w:ascii="Times New Roman" w:eastAsia="Times New Roman" w:hAnsi="Times New Roman" w:cs="Times New Roman"/>
+            <w:sz w:val="24"/>
+            <w:szCs w:val="24"/>
+          </w:rPr>
+          <w:t xml:space="preserve"> </w:t>
+        </w:r>
+        <w:r>
+          <w:rPr>
+            <w:rFonts w:ascii="Times New Roman" w:eastAsia="Times New Roman" w:hAnsi="Times New Roman" w:cs="Times New Roman"/>
+            <w:noProof/>
+            <w:sz w:val="24"/>
+            <w:szCs w:val="24"/>
+          </w:rPr>
+          <w:t>(Vale, 2015)</w:t>
+        </w:r>
+        <w:r>
+          <w:rPr>
+            <w:rFonts w:ascii="Times New Roman" w:eastAsia="Times New Roman" w:hAnsi="Times New Roman" w:cs="Times New Roman"/>
+            <w:sz w:val="24"/>
+            <w:szCs w:val="24"/>
+          </w:rPr>
+          <w:t xml:space="preserve">, </w:t>
+        </w:r>
+      </w:moveFrom>
+      <w:moveFromRangeEnd w:id="36"/>
+      <w:r>
+        <w:rPr>
+          <w:rFonts w:ascii="Times New Roman" w:eastAsia="Times New Roman" w:hAnsi="Times New Roman" w:cs="Times New Roman"/>
+          <w:sz w:val="24"/>
+          <w:szCs w:val="24"/>
+        </w:rPr>
+        <w:t xml:space="preserve">OS principles can help to minimize scientific uncertainty </w:t>
+      </w:r>
+      <w:r>
+        <w:rPr>
+          <w:rFonts w:ascii="Times New Roman" w:eastAsia="Times New Roman" w:hAnsi="Times New Roman" w:cs="Times New Roman"/>
+          <w:sz w:val="24"/>
+          <w:szCs w:val="24"/>
+        </w:rPr>
+        <w:t>throughout the</w:t>
       </w:r>
       <w:r>
         <w:rPr>
@@ -3265,21 +3834,441 @@
         </w:rPr>
         <w:t xml:space="preserve"> </w:t>
       </w:r>
-      <w:commentRangeEnd w:id="11"/>
+      <w:r>
+        <w:rPr>
+          <w:rFonts w:ascii="Times New Roman" w:eastAsia="Times New Roman" w:hAnsi="Times New Roman" w:cs="Times New Roman"/>
+          <w:sz w:val="24"/>
+          <w:szCs w:val="24"/>
+        </w:rPr>
+        <w:t>research process</w:t>
+      </w:r>
+      <w:r>
+        <w:rPr>
+          <w:rFonts w:ascii="Times New Roman" w:eastAsia="Times New Roman" w:hAnsi="Times New Roman" w:cs="Times New Roman"/>
+          <w:sz w:val="24"/>
+          <w:szCs w:val="24"/>
+        </w:rPr>
+        <w:t xml:space="preserve"> while increasing the potential for collaborations</w:t>
+      </w:r>
+      <w:ins w:id="39" w:author="James Robinson" w:date="2018-04-28T15:56:00Z">
+        <w:r>
+          <w:rPr>
+            <w:rFonts w:ascii="Times New Roman" w:eastAsia="Times New Roman" w:hAnsi="Times New Roman" w:cs="Times New Roman"/>
+            <w:sz w:val="24"/>
+            <w:szCs w:val="24"/>
+          </w:rPr>
+          <w:t xml:space="preserve"> through</w:t>
+        </w:r>
+      </w:ins>
+      <w:moveToRangeStart w:id="40" w:author="James Robinson" w:date="2018-04-28T15:56:00Z" w:name="move512694325"/>
+      <w:moveTo w:id="41" w:author="James Robinson" w:date="2018-04-28T15:56:00Z">
+        <w:del w:id="42" w:author="James Robinson" w:date="2018-04-28T15:56:00Z">
+          <w:r>
+            <w:rPr>
+              <w:rFonts w:ascii="Times New Roman" w:eastAsia="Times New Roman" w:hAnsi="Times New Roman" w:cs="Times New Roman"/>
+              <w:sz w:val="24"/>
+              <w:szCs w:val="24"/>
+            </w:rPr>
+            <w:delText>By enhancing collaborations through</w:delText>
+          </w:r>
+        </w:del>
+        <w:r>
+          <w:rPr>
+            <w:rFonts w:ascii="Times New Roman" w:eastAsia="Times New Roman" w:hAnsi="Times New Roman" w:cs="Times New Roman"/>
+            <w:sz w:val="24"/>
+            <w:szCs w:val="24"/>
+          </w:rPr>
+          <w:t xml:space="preserve"> data and code sharing, assisting the peer-review process and </w:t>
+        </w:r>
+        <w:commentRangeStart w:id="43"/>
+        <w:r>
+          <w:rPr>
+            <w:rFonts w:ascii="Times New Roman" w:eastAsia="Times New Roman" w:hAnsi="Times New Roman" w:cs="Times New Roman"/>
+            <w:sz w:val="24"/>
+            <w:szCs w:val="24"/>
+          </w:rPr>
+          <w:t xml:space="preserve">limiting mistakes with reproducible research </w:t>
+        </w:r>
+        <w:commentRangeEnd w:id="43"/>
+        <w:r>
+          <w:rPr>
+            <w:rStyle w:val="CommentReference"/>
+          </w:rPr>
+          <w:commentReference w:id="43"/>
+        </w:r>
+        <w:r>
+          <w:rPr>
+            <w:rFonts w:ascii="Times New Roman" w:eastAsia="Times New Roman" w:hAnsi="Times New Roman" w:cs="Times New Roman"/>
+            <w:noProof/>
+            <w:sz w:val="24"/>
+            <w:szCs w:val="24"/>
+          </w:rPr>
+          <w:t xml:space="preserve">(Ram, 2013; Lowndes </w:t>
+        </w:r>
+        <w:r>
+          <w:rPr>
+            <w:rFonts w:ascii="Times New Roman" w:eastAsia="Times New Roman" w:hAnsi="Times New Roman" w:cs="Times New Roman"/>
+            <w:i/>
+            <w:noProof/>
+            <w:sz w:val="24"/>
+            <w:szCs w:val="24"/>
+          </w:rPr>
+          <w:t>et al.</w:t>
+        </w:r>
+        <w:r>
+          <w:rPr>
+            <w:rFonts w:ascii="Times New Roman" w:eastAsia="Times New Roman" w:hAnsi="Times New Roman" w:cs="Times New Roman"/>
+            <w:noProof/>
+            <w:sz w:val="24"/>
+            <w:szCs w:val="24"/>
+          </w:rPr>
+          <w:t>, 2017)</w:t>
+        </w:r>
+        <w:r>
+          <w:rPr>
+            <w:rFonts w:ascii="Times New Roman" w:eastAsia="Times New Roman" w:hAnsi="Times New Roman" w:cs="Times New Roman"/>
+            <w:sz w:val="24"/>
+            <w:szCs w:val="24"/>
+          </w:rPr>
+          <w:t xml:space="preserve">, and reducing publication times with preprints and OA journals </w:t>
+        </w:r>
+        <w:r>
+          <w:rPr>
+            <w:rFonts w:ascii="Times New Roman" w:eastAsia="Times New Roman" w:hAnsi="Times New Roman" w:cs="Times New Roman"/>
+            <w:noProof/>
+            <w:sz w:val="24"/>
+            <w:szCs w:val="24"/>
+          </w:rPr>
+          <w:t>(Vale, 2015)</w:t>
+        </w:r>
+        <w:r>
+          <w:rPr>
+            <w:rFonts w:ascii="Times New Roman" w:eastAsia="Times New Roman" w:hAnsi="Times New Roman" w:cs="Times New Roman"/>
+            <w:sz w:val="24"/>
+            <w:szCs w:val="24"/>
+          </w:rPr>
+          <w:t>,</w:t>
+        </w:r>
+      </w:moveTo>
+      <w:moveToRangeEnd w:id="40"/>
+      <w:del w:id="44" w:author="James Robinson" w:date="2018-04-28T15:56:00Z">
+        <w:r>
+          <w:rPr>
+            <w:rFonts w:ascii="Times New Roman" w:eastAsia="Times New Roman" w:hAnsi="Times New Roman" w:cs="Times New Roman"/>
+            <w:sz w:val="24"/>
+            <w:szCs w:val="24"/>
+          </w:rPr>
+          <w:delText>.</w:delText>
+        </w:r>
+      </w:del>
+      <w:r>
+        <w:rPr>
+          <w:rFonts w:ascii="Times New Roman" w:eastAsia="Times New Roman" w:hAnsi="Times New Roman" w:cs="Times New Roman"/>
+          <w:sz w:val="24"/>
+          <w:szCs w:val="24"/>
+        </w:rPr>
+        <w:t xml:space="preserve"> </w:t>
+      </w:r>
+      <w:ins w:id="45" w:author="James Robinson" w:date="2018-04-28T15:57:00Z">
+        <w:r>
+          <w:rPr>
+            <w:rFonts w:ascii="Times New Roman" w:eastAsia="Times New Roman" w:hAnsi="Times New Roman" w:cs="Times New Roman"/>
+            <w:sz w:val="24"/>
+            <w:szCs w:val="24"/>
+          </w:rPr>
+          <w:t>M</w:t>
+        </w:r>
+        <w:commentRangeStart w:id="46"/>
+        <w:r>
+          <w:rPr>
+            <w:rFonts w:ascii="Times New Roman" w:eastAsia="Times New Roman" w:hAnsi="Times New Roman" w:cs="Times New Roman"/>
+            <w:sz w:val="24"/>
+            <w:szCs w:val="24"/>
+          </w:rPr>
+          <w:t>ost scientists agree that publicly-funded research should be freely available</w:t>
+        </w:r>
+        <w:commentRangeEnd w:id="46"/>
+        <w:r>
+          <w:rPr>
+            <w:rStyle w:val="CommentReference"/>
+          </w:rPr>
+          <w:commentReference w:id="46"/>
+        </w:r>
+        <w:r>
+          <w:rPr>
+            <w:rFonts w:ascii="Times New Roman" w:eastAsia="Times New Roman" w:hAnsi="Times New Roman" w:cs="Times New Roman"/>
+            <w:sz w:val="24"/>
+            <w:szCs w:val="24"/>
+          </w:rPr>
+          <w:t xml:space="preserve"> </w:t>
+        </w:r>
+        <w:r>
+          <w:rPr>
+            <w:rFonts w:ascii="Times New Roman" w:eastAsia="Times New Roman" w:hAnsi="Times New Roman" w:cs="Times New Roman"/>
+            <w:noProof/>
+            <w:sz w:val="24"/>
+            <w:szCs w:val="24"/>
+          </w:rPr>
+          <w:t xml:space="preserve">(Dallmeier-Tiessen </w:t>
+        </w:r>
+        <w:r>
+          <w:rPr>
+            <w:rFonts w:ascii="Times New Roman" w:eastAsia="Times New Roman" w:hAnsi="Times New Roman" w:cs="Times New Roman"/>
+            <w:i/>
+            <w:noProof/>
+            <w:sz w:val="24"/>
+            <w:szCs w:val="24"/>
+          </w:rPr>
+          <w:t>et al.</w:t>
+        </w:r>
+        <w:r>
+          <w:rPr>
+            <w:rFonts w:ascii="Times New Roman" w:eastAsia="Times New Roman" w:hAnsi="Times New Roman" w:cs="Times New Roman"/>
+            <w:noProof/>
+            <w:sz w:val="24"/>
+            <w:szCs w:val="24"/>
+          </w:rPr>
+          <w:t>, 2011)</w:t>
+        </w:r>
+        <w:r>
+          <w:rPr>
+            <w:rFonts w:ascii="Times New Roman" w:eastAsia="Times New Roman" w:hAnsi="Times New Roman" w:cs="Times New Roman"/>
+            <w:sz w:val="24"/>
+            <w:szCs w:val="24"/>
+          </w:rPr>
+          <w:t xml:space="preserve"> and </w:t>
+        </w:r>
+      </w:ins>
+      <w:del w:id="47" w:author="James Robinson" w:date="2018-04-28T15:57:00Z">
+        <w:r>
+          <w:rPr>
+            <w:rFonts w:ascii="Times New Roman" w:eastAsia="Times New Roman" w:hAnsi="Times New Roman" w:cs="Times New Roman"/>
+            <w:sz w:val="24"/>
+            <w:szCs w:val="24"/>
+          </w:rPr>
+          <w:delText xml:space="preserve">Some </w:delText>
+        </w:r>
+      </w:del>
+      <w:ins w:id="48" w:author="James Robinson" w:date="2018-04-28T15:57:00Z">
+        <w:r>
+          <w:rPr>
+            <w:rFonts w:ascii="Times New Roman" w:eastAsia="Times New Roman" w:hAnsi="Times New Roman" w:cs="Times New Roman"/>
+            <w:sz w:val="24"/>
+            <w:szCs w:val="24"/>
+          </w:rPr>
+          <w:t>several</w:t>
+        </w:r>
+        <w:r>
+          <w:rPr>
+            <w:rFonts w:ascii="Times New Roman" w:eastAsia="Times New Roman" w:hAnsi="Times New Roman" w:cs="Times New Roman"/>
+            <w:sz w:val="24"/>
+            <w:szCs w:val="24"/>
+          </w:rPr>
+          <w:t xml:space="preserve"> </w:t>
+        </w:r>
+      </w:ins>
+      <w:r>
+        <w:rPr>
+          <w:rFonts w:ascii="Times New Roman" w:eastAsia="Times New Roman" w:hAnsi="Times New Roman" w:cs="Times New Roman"/>
+          <w:sz w:val="24"/>
+          <w:szCs w:val="24"/>
+        </w:rPr>
+        <w:t xml:space="preserve">institutions </w:t>
+      </w:r>
+      <w:ins w:id="49" w:author="James Robinson" w:date="2018-04-28T15:57:00Z">
+        <w:r>
+          <w:rPr>
+            <w:rFonts w:ascii="Times New Roman" w:eastAsia="Times New Roman" w:hAnsi="Times New Roman" w:cs="Times New Roman"/>
+            <w:sz w:val="24"/>
+            <w:szCs w:val="24"/>
+          </w:rPr>
+          <w:t xml:space="preserve">have </w:t>
+        </w:r>
+      </w:ins>
+      <w:r>
+        <w:rPr>
+          <w:rFonts w:ascii="Times New Roman" w:eastAsia="Times New Roman" w:hAnsi="Times New Roman" w:cs="Times New Roman"/>
+          <w:sz w:val="24"/>
+          <w:szCs w:val="24"/>
+        </w:rPr>
+        <w:t xml:space="preserve">successfully </w:t>
+      </w:r>
+      <w:del w:id="50" w:author="James Robinson" w:date="2018-04-28T15:57:00Z">
+        <w:r>
+          <w:rPr>
+            <w:rFonts w:ascii="Times New Roman" w:eastAsia="Times New Roman" w:hAnsi="Times New Roman" w:cs="Times New Roman"/>
+            <w:sz w:val="24"/>
+            <w:szCs w:val="24"/>
+          </w:rPr>
+          <w:delText>practice</w:delText>
+        </w:r>
+        <w:r>
+          <w:rPr>
+            <w:rFonts w:ascii="Times New Roman" w:eastAsia="Times New Roman" w:hAnsi="Times New Roman" w:cs="Times New Roman"/>
+            <w:sz w:val="24"/>
+            <w:szCs w:val="24"/>
+          </w:rPr>
+          <w:delText xml:space="preserve"> </w:delText>
+        </w:r>
+      </w:del>
+      <w:ins w:id="51" w:author="James Robinson" w:date="2018-04-28T15:57:00Z">
+        <w:r>
+          <w:rPr>
+            <w:rFonts w:ascii="Times New Roman" w:eastAsia="Times New Roman" w:hAnsi="Times New Roman" w:cs="Times New Roman"/>
+            <w:sz w:val="24"/>
+            <w:szCs w:val="24"/>
+          </w:rPr>
+          <w:t>implemented</w:t>
+        </w:r>
+        <w:r>
+          <w:rPr>
+            <w:rFonts w:ascii="Times New Roman" w:eastAsia="Times New Roman" w:hAnsi="Times New Roman" w:cs="Times New Roman"/>
+            <w:sz w:val="24"/>
+            <w:szCs w:val="24"/>
+          </w:rPr>
+          <w:t xml:space="preserve"> </w:t>
+        </w:r>
+      </w:ins>
+      <w:r>
+        <w:rPr>
+          <w:rFonts w:ascii="Times New Roman" w:eastAsia="Times New Roman" w:hAnsi="Times New Roman" w:cs="Times New Roman"/>
+          <w:sz w:val="24"/>
+          <w:szCs w:val="24"/>
+        </w:rPr>
+        <w:t>open data climate science</w:t>
+      </w:r>
+      <w:del w:id="52" w:author="James Robinson" w:date="2018-04-28T15:57:00Z">
+        <w:r>
+          <w:rPr>
+            <w:rFonts w:ascii="Times New Roman" w:eastAsia="Times New Roman" w:hAnsi="Times New Roman" w:cs="Times New Roman"/>
+            <w:sz w:val="24"/>
+            <w:szCs w:val="24"/>
+          </w:rPr>
+          <w:delText xml:space="preserve"> </w:delText>
+        </w:r>
+      </w:del>
+      <w:ins w:id="53" w:author="James Robinson" w:date="2018-04-28T15:57:00Z">
+        <w:r>
+          <w:rPr>
+            <w:rFonts w:ascii="Times New Roman" w:eastAsia="Times New Roman" w:hAnsi="Times New Roman" w:cs="Times New Roman"/>
+            <w:sz w:val="24"/>
+            <w:szCs w:val="24"/>
+          </w:rPr>
+          <w:t>.</w:t>
+        </w:r>
+      </w:ins>
+      <w:del w:id="54" w:author="James Robinson" w:date="2018-04-28T15:57:00Z">
+        <w:r>
+          <w:rPr>
+            <w:rFonts w:ascii="Times New Roman" w:eastAsia="Times New Roman" w:hAnsi="Times New Roman" w:cs="Times New Roman"/>
+            <w:sz w:val="24"/>
+            <w:szCs w:val="24"/>
+          </w:rPr>
+          <w:delText>where,</w:delText>
+        </w:r>
+      </w:del>
+      <w:r>
+        <w:rPr>
+          <w:rFonts w:ascii="Times New Roman" w:eastAsia="Times New Roman" w:hAnsi="Times New Roman" w:cs="Times New Roman"/>
+          <w:sz w:val="24"/>
+          <w:szCs w:val="24"/>
+        </w:rPr>
+        <w:t xml:space="preserve"> </w:t>
+      </w:r>
+      <w:ins w:id="55" w:author="James Robinson" w:date="2018-04-28T15:57:00Z">
+        <w:r>
+          <w:rPr>
+            <w:rFonts w:ascii="Times New Roman" w:eastAsia="Times New Roman" w:hAnsi="Times New Roman" w:cs="Times New Roman"/>
+            <w:sz w:val="24"/>
+            <w:szCs w:val="24"/>
+          </w:rPr>
+          <w:t>F</w:t>
+        </w:r>
+      </w:ins>
+      <w:del w:id="56" w:author="James Robinson" w:date="2018-04-28T15:57:00Z">
+        <w:r>
+          <w:rPr>
+            <w:rFonts w:ascii="Times New Roman" w:eastAsia="Times New Roman" w:hAnsi="Times New Roman" w:cs="Times New Roman"/>
+            <w:sz w:val="24"/>
+            <w:szCs w:val="24"/>
+          </w:rPr>
+          <w:delText>f</w:delText>
+        </w:r>
+      </w:del>
+      <w:r>
+        <w:rPr>
+          <w:rFonts w:ascii="Times New Roman" w:eastAsia="Times New Roman" w:hAnsi="Times New Roman" w:cs="Times New Roman"/>
+          <w:sz w:val="24"/>
+          <w:szCs w:val="24"/>
+        </w:rPr>
+        <w:t xml:space="preserve">or instance, </w:t>
+      </w:r>
+      <w:commentRangeStart w:id="57"/>
+      <w:commentRangeStart w:id="58"/>
+      <w:r>
+        <w:rPr>
+          <w:rFonts w:ascii="Times New Roman" w:eastAsia="Times New Roman" w:hAnsi="Times New Roman" w:cs="Times New Roman"/>
+          <w:sz w:val="24"/>
+          <w:szCs w:val="24"/>
+        </w:rPr>
+        <w:t xml:space="preserve">research on climate-driven thermal bleaching events in coral reef ecosystems has benefited hugely from open access </w:t>
+      </w:r>
+      <w:commentRangeEnd w:id="57"/>
       <w:r>
         <w:rPr>
           <w:rStyle w:val="CommentReference"/>
         </w:rPr>
-        <w:commentReference w:id="11"/>
-      </w:r>
-      <w:r>
-        <w:rPr>
-          <w:rFonts w:ascii="Times New Roman" w:eastAsia="Times New Roman" w:hAnsi="Times New Roman" w:cs="Times New Roman"/>
-          <w:noProof/>
-          <w:sz w:val="24"/>
-          <w:szCs w:val="24"/>
-        </w:rPr>
-        <w:t xml:space="preserve">(Ram, 2013; Lowndes </w:t>
+        <w:commentReference w:id="57"/>
+      </w:r>
+      <w:commentRangeEnd w:id="58"/>
+      <w:r>
+        <w:rPr>
+          <w:rStyle w:val="CommentReference"/>
+        </w:rPr>
+        <w:commentReference w:id="58"/>
+      </w:r>
+      <w:r>
+        <w:rPr>
+          <w:rFonts w:ascii="Times New Roman" w:eastAsia="Times New Roman" w:hAnsi="Times New Roman" w:cs="Times New Roman"/>
+          <w:sz w:val="24"/>
+          <w:szCs w:val="24"/>
+        </w:rPr>
+        <w:t>to NOAA’s large-scale monitoring data</w:t>
+      </w:r>
+      <w:r>
+        <w:rPr>
+          <w:rFonts w:ascii="Times New Roman" w:eastAsia="Times New Roman" w:hAnsi="Times New Roman" w:cs="Times New Roman"/>
+          <w:sz w:val="24"/>
+          <w:szCs w:val="24"/>
+        </w:rPr>
+        <w:t xml:space="preserve"> </w:t>
+      </w:r>
+      <w:r>
+        <w:rPr>
+          <w:rFonts w:ascii="Times New Roman" w:eastAsia="Times New Roman" w:hAnsi="Times New Roman" w:cs="Times New Roman"/>
+          <w:noProof/>
+          <w:sz w:val="24"/>
+          <w:szCs w:val="24"/>
+        </w:rPr>
+        <w:t>(</w:t>
+      </w:r>
+      <w:r>
+        <w:rPr>
+          <w:rFonts w:ascii="Times New Roman" w:eastAsia="Times New Roman" w:hAnsi="Times New Roman" w:cs="Times New Roman"/>
+          <w:noProof/>
+          <w:sz w:val="24"/>
+          <w:szCs w:val="24"/>
+        </w:rPr>
+        <w:t xml:space="preserve">e.g. NOAA CoralWatch; </w:t>
+      </w:r>
+      <w:r>
+        <w:rPr>
+          <w:rFonts w:ascii="Times New Roman" w:eastAsia="Times New Roman" w:hAnsi="Times New Roman" w:cs="Times New Roman"/>
+          <w:noProof/>
+          <w:sz w:val="24"/>
+          <w:szCs w:val="24"/>
+        </w:rPr>
+        <w:t xml:space="preserve">Harris </w:t>
       </w:r>
       <w:r>
         <w:rPr>
@@ -3306,7 +4295,61 @@
           <w:sz w:val="24"/>
           <w:szCs w:val="24"/>
         </w:rPr>
-        <w:t>, and reducing publication times with preprints and OA journals</w:t>
+        <w:t xml:space="preserve">. </w:t>
+      </w:r>
+      <w:del w:id="59" w:author="James Robinson" w:date="2018-04-28T15:57:00Z">
+        <w:r>
+          <w:rPr>
+            <w:rFonts w:ascii="Times New Roman" w:eastAsia="Times New Roman" w:hAnsi="Times New Roman" w:cs="Times New Roman"/>
+            <w:sz w:val="24"/>
+            <w:szCs w:val="24"/>
+          </w:rPr>
+          <w:delText>Indeed, c</w:delText>
+        </w:r>
+      </w:del>
+      <w:ins w:id="60" w:author="James Robinson" w:date="2018-04-28T15:57:00Z">
+        <w:r>
+          <w:rPr>
+            <w:rFonts w:ascii="Times New Roman" w:eastAsia="Times New Roman" w:hAnsi="Times New Roman" w:cs="Times New Roman"/>
+            <w:sz w:val="24"/>
+            <w:szCs w:val="24"/>
+          </w:rPr>
+          <w:t>C</w:t>
+        </w:r>
+      </w:ins>
+      <w:r>
+        <w:rPr>
+          <w:rFonts w:ascii="Times New Roman" w:eastAsia="Times New Roman" w:hAnsi="Times New Roman" w:cs="Times New Roman"/>
+          <w:sz w:val="24"/>
+          <w:szCs w:val="24"/>
+        </w:rPr>
+        <w:t>omprehensive o</w:t>
+      </w:r>
+      <w:r>
+        <w:rPr>
+          <w:rFonts w:ascii="Times New Roman" w:eastAsia="Times New Roman" w:hAnsi="Times New Roman" w:cs="Times New Roman"/>
+          <w:sz w:val="24"/>
+          <w:szCs w:val="24"/>
+        </w:rPr>
+        <w:t>pen data policies have</w:t>
+      </w:r>
+      <w:ins w:id="61" w:author="James Robinson" w:date="2018-04-28T15:57:00Z">
+        <w:r>
+          <w:rPr>
+            <w:rFonts w:ascii="Times New Roman" w:eastAsia="Times New Roman" w:hAnsi="Times New Roman" w:cs="Times New Roman"/>
+            <w:sz w:val="24"/>
+            <w:szCs w:val="24"/>
+          </w:rPr>
+          <w:t xml:space="preserve"> also</w:t>
+        </w:r>
+      </w:ins>
+      <w:r>
+        <w:rPr>
+          <w:rFonts w:ascii="Times New Roman" w:eastAsia="Times New Roman" w:hAnsi="Times New Roman" w:cs="Times New Roman"/>
+          <w:sz w:val="24"/>
+          <w:szCs w:val="24"/>
+        </w:rPr>
+        <w:t xml:space="preserve"> been implemented by some governments</w:t>
       </w:r>
       <w:r>
         <w:rPr>
@@ -3323,23 +4366,25 @@
           <w:sz w:val="24"/>
           <w:szCs w:val="24"/>
         </w:rPr>
-        <w:t>(Vale, 2015)</w:t>
-      </w:r>
-      <w:r>
-        <w:rPr>
-          <w:rFonts w:ascii="Times New Roman" w:eastAsia="Times New Roman" w:hAnsi="Times New Roman" w:cs="Times New Roman"/>
-          <w:sz w:val="24"/>
-          <w:szCs w:val="24"/>
-        </w:rPr>
-        <w:t xml:space="preserve">, OS principles can help to minimize scientific uncertainty </w:t>
-      </w:r>
-      <w:r>
-        <w:rPr>
-          <w:rFonts w:ascii="Times New Roman" w:eastAsia="Times New Roman" w:hAnsi="Times New Roman" w:cs="Times New Roman"/>
-          <w:sz w:val="24"/>
-          <w:szCs w:val="24"/>
-        </w:rPr>
-        <w:t>throughout the</w:t>
+        <w:t>(</w:t>
+      </w:r>
+      <w:r>
+        <w:rPr>
+          <w:rFonts w:ascii="Times New Roman" w:eastAsia="Times New Roman" w:hAnsi="Times New Roman" w:cs="Times New Roman"/>
+          <w:noProof/>
+          <w:sz w:val="24"/>
+          <w:szCs w:val="24"/>
+        </w:rPr>
+        <w:t xml:space="preserve">e.g. USA; </w:t>
+      </w:r>
+      <w:r>
+        <w:rPr>
+          <w:rFonts w:ascii="Times New Roman" w:eastAsia="Times New Roman" w:hAnsi="Times New Roman" w:cs="Times New Roman"/>
+          <w:noProof/>
+          <w:sz w:val="24"/>
+          <w:szCs w:val="24"/>
+        </w:rPr>
+        <w:t>Obama, 2013)</w:t>
       </w:r>
       <w:r>
         <w:rPr>
@@ -3355,71 +4400,7 @@
           <w:sz w:val="24"/>
           <w:szCs w:val="24"/>
         </w:rPr>
-        <w:t>research process</w:t>
-      </w:r>
-      <w:r>
-        <w:rPr>
-          <w:rFonts w:ascii="Times New Roman" w:eastAsia="Times New Roman" w:hAnsi="Times New Roman" w:cs="Times New Roman"/>
-          <w:sz w:val="24"/>
-          <w:szCs w:val="24"/>
-        </w:rPr>
-        <w:t xml:space="preserve"> while increasing the potential for collaborations</w:t>
-      </w:r>
-      <w:r>
-        <w:rPr>
-          <w:rFonts w:ascii="Times New Roman" w:eastAsia="Times New Roman" w:hAnsi="Times New Roman" w:cs="Times New Roman"/>
-          <w:sz w:val="24"/>
-          <w:szCs w:val="24"/>
-        </w:rPr>
-        <w:t xml:space="preserve">. Some institutions </w:t>
-      </w:r>
-      <w:r>
-        <w:rPr>
-          <w:rFonts w:ascii="Times New Roman" w:eastAsia="Times New Roman" w:hAnsi="Times New Roman" w:cs="Times New Roman"/>
-          <w:sz w:val="24"/>
-          <w:szCs w:val="24"/>
-        </w:rPr>
-        <w:t>successfully practice</w:t>
-      </w:r>
-      <w:r>
-        <w:rPr>
-          <w:rFonts w:ascii="Times New Roman" w:eastAsia="Times New Roman" w:hAnsi="Times New Roman" w:cs="Times New Roman"/>
-          <w:sz w:val="24"/>
-          <w:szCs w:val="24"/>
-        </w:rPr>
-        <w:t xml:space="preserve"> open data climate science where, for instance, </w:t>
-      </w:r>
-      <w:commentRangeStart w:id="12"/>
-      <w:r>
-        <w:rPr>
-          <w:rFonts w:ascii="Times New Roman" w:eastAsia="Times New Roman" w:hAnsi="Times New Roman" w:cs="Times New Roman"/>
-          <w:sz w:val="24"/>
-          <w:szCs w:val="24"/>
-        </w:rPr>
-        <w:t xml:space="preserve">research on climate-driven thermal bleaching events in coral reef ecosystems has benefited hugely from open access </w:t>
-      </w:r>
-      <w:commentRangeEnd w:id="12"/>
-      <w:r>
-        <w:rPr>
-          <w:rStyle w:val="CommentReference"/>
-        </w:rPr>
-        <w:commentReference w:id="12"/>
-      </w:r>
-      <w:r>
-        <w:rPr>
-          <w:rFonts w:ascii="Times New Roman" w:eastAsia="Times New Roman" w:hAnsi="Times New Roman" w:cs="Times New Roman"/>
-          <w:sz w:val="24"/>
-          <w:szCs w:val="24"/>
-        </w:rPr>
-        <w:t>to NOAA’s large-scale monitoring data</w:t>
-      </w:r>
-      <w:r>
-        <w:rPr>
-          <w:rFonts w:ascii="Times New Roman" w:eastAsia="Times New Roman" w:hAnsi="Times New Roman" w:cs="Times New Roman"/>
-          <w:sz w:val="24"/>
-          <w:szCs w:val="24"/>
-        </w:rPr>
-        <w:t xml:space="preserve"> </w:t>
+        <w:t xml:space="preserve">and journal groups </w:t>
       </w:r>
       <w:r>
         <w:rPr>
@@ -3437,127 +4418,6 @@
           <w:sz w:val="24"/>
           <w:szCs w:val="24"/>
         </w:rPr>
-        <w:t xml:space="preserve">e.g. NOAA CoralWatch; </w:t>
-      </w:r>
-      <w:r>
-        <w:rPr>
-          <w:rFonts w:ascii="Times New Roman" w:eastAsia="Times New Roman" w:hAnsi="Times New Roman" w:cs="Times New Roman"/>
-          <w:noProof/>
-          <w:sz w:val="24"/>
-          <w:szCs w:val="24"/>
-        </w:rPr>
-        <w:t xml:space="preserve">Harris </w:t>
-      </w:r>
-      <w:r>
-        <w:rPr>
-          <w:rFonts w:ascii="Times New Roman" w:eastAsia="Times New Roman" w:hAnsi="Times New Roman" w:cs="Times New Roman"/>
-          <w:i/>
-          <w:noProof/>
-          <w:sz w:val="24"/>
-          <w:szCs w:val="24"/>
-        </w:rPr>
-        <w:t>et al.</w:t>
-      </w:r>
-      <w:r>
-        <w:rPr>
-          <w:rFonts w:ascii="Times New Roman" w:eastAsia="Times New Roman" w:hAnsi="Times New Roman" w:cs="Times New Roman"/>
-          <w:noProof/>
-          <w:sz w:val="24"/>
-          <w:szCs w:val="24"/>
-        </w:rPr>
-        <w:t>, 2017)</w:t>
-      </w:r>
-      <w:r>
-        <w:rPr>
-          <w:rFonts w:ascii="Times New Roman" w:eastAsia="Times New Roman" w:hAnsi="Times New Roman" w:cs="Times New Roman"/>
-          <w:sz w:val="24"/>
-          <w:szCs w:val="24"/>
-        </w:rPr>
-        <w:t xml:space="preserve">. </w:t>
-      </w:r>
-      <w:r>
-        <w:rPr>
-          <w:rFonts w:ascii="Times New Roman" w:eastAsia="Times New Roman" w:hAnsi="Times New Roman" w:cs="Times New Roman"/>
-          <w:sz w:val="24"/>
-          <w:szCs w:val="24"/>
-        </w:rPr>
-        <w:t>Indeed, comprehensive o</w:t>
-      </w:r>
-      <w:r>
-        <w:rPr>
-          <w:rFonts w:ascii="Times New Roman" w:eastAsia="Times New Roman" w:hAnsi="Times New Roman" w:cs="Times New Roman"/>
-          <w:sz w:val="24"/>
-          <w:szCs w:val="24"/>
-        </w:rPr>
-        <w:t>pen data policies have been implemented by some governments</w:t>
-      </w:r>
-      <w:r>
-        <w:rPr>
-          <w:rFonts w:ascii="Times New Roman" w:eastAsia="Times New Roman" w:hAnsi="Times New Roman" w:cs="Times New Roman"/>
-          <w:sz w:val="24"/>
-          <w:szCs w:val="24"/>
-        </w:rPr>
-        <w:t xml:space="preserve"> </w:t>
-      </w:r>
-      <w:r>
-        <w:rPr>
-          <w:rFonts w:ascii="Times New Roman" w:eastAsia="Times New Roman" w:hAnsi="Times New Roman" w:cs="Times New Roman"/>
-          <w:noProof/>
-          <w:sz w:val="24"/>
-          <w:szCs w:val="24"/>
-        </w:rPr>
-        <w:t>(</w:t>
-      </w:r>
-      <w:r>
-        <w:rPr>
-          <w:rFonts w:ascii="Times New Roman" w:eastAsia="Times New Roman" w:hAnsi="Times New Roman" w:cs="Times New Roman"/>
-          <w:noProof/>
-          <w:sz w:val="24"/>
-          <w:szCs w:val="24"/>
-        </w:rPr>
-        <w:t xml:space="preserve">e.g. USA; </w:t>
-      </w:r>
-      <w:r>
-        <w:rPr>
-          <w:rFonts w:ascii="Times New Roman" w:eastAsia="Times New Roman" w:hAnsi="Times New Roman" w:cs="Times New Roman"/>
-          <w:noProof/>
-          <w:sz w:val="24"/>
-          <w:szCs w:val="24"/>
-        </w:rPr>
-        <w:t>Obama, 2013)</w:t>
-      </w:r>
-      <w:r>
-        <w:rPr>
-          <w:rFonts w:ascii="Times New Roman" w:eastAsia="Times New Roman" w:hAnsi="Times New Roman" w:cs="Times New Roman"/>
-          <w:sz w:val="24"/>
-          <w:szCs w:val="24"/>
-        </w:rPr>
-        <w:t xml:space="preserve"> </w:t>
-      </w:r>
-      <w:r>
-        <w:rPr>
-          <w:rFonts w:ascii="Times New Roman" w:eastAsia="Times New Roman" w:hAnsi="Times New Roman" w:cs="Times New Roman"/>
-          <w:sz w:val="24"/>
-          <w:szCs w:val="24"/>
-        </w:rPr>
-        <w:t xml:space="preserve">and journal groups </w:t>
-      </w:r>
-      <w:r>
-        <w:rPr>
-          <w:rFonts w:ascii="Times New Roman" w:eastAsia="Times New Roman" w:hAnsi="Times New Roman" w:cs="Times New Roman"/>
-          <w:noProof/>
-          <w:sz w:val="24"/>
-          <w:szCs w:val="24"/>
-        </w:rPr>
-        <w:t>(</w:t>
-      </w:r>
-      <w:r>
-        <w:rPr>
-          <w:rFonts w:ascii="Times New Roman" w:eastAsia="Times New Roman" w:hAnsi="Times New Roman" w:cs="Times New Roman"/>
-          <w:noProof/>
-          <w:sz w:val="24"/>
-          <w:szCs w:val="24"/>
-        </w:rPr>
         <w:t xml:space="preserve">e.g. </w:t>
       </w:r>
       <w:r>
@@ -3569,81 +4429,109 @@
         </w:rPr>
         <w:t>Nature editors, 2018)</w:t>
       </w:r>
-      <w:r>
-        <w:rPr>
-          <w:rFonts w:ascii="Times New Roman" w:eastAsia="Times New Roman" w:hAnsi="Times New Roman" w:cs="Times New Roman"/>
-          <w:sz w:val="24"/>
-          <w:szCs w:val="24"/>
-        </w:rPr>
-        <w:t xml:space="preserve">, while </w:t>
-      </w:r>
-      <w:commentRangeStart w:id="13"/>
-      <w:r>
-        <w:rPr>
-          <w:rFonts w:ascii="Times New Roman" w:eastAsia="Times New Roman" w:hAnsi="Times New Roman" w:cs="Times New Roman"/>
-          <w:sz w:val="24"/>
-          <w:szCs w:val="24"/>
-        </w:rPr>
-        <w:t xml:space="preserve">most scientists agree that publicly-funded research should be </w:t>
-      </w:r>
-      <w:r>
-        <w:rPr>
-          <w:rFonts w:ascii="Times New Roman" w:eastAsia="Times New Roman" w:hAnsi="Times New Roman" w:cs="Times New Roman"/>
-          <w:sz w:val="24"/>
-          <w:szCs w:val="24"/>
-        </w:rPr>
-        <w:t>freely available</w:t>
-      </w:r>
-      <w:commentRangeEnd w:id="13"/>
-      <w:r>
-        <w:rPr>
-          <w:rStyle w:val="CommentReference"/>
-        </w:rPr>
-        <w:commentReference w:id="13"/>
-      </w:r>
-      <w:r>
-        <w:rPr>
-          <w:rFonts w:ascii="Times New Roman" w:eastAsia="Times New Roman" w:hAnsi="Times New Roman" w:cs="Times New Roman"/>
-          <w:sz w:val="24"/>
-          <w:szCs w:val="24"/>
-        </w:rPr>
-        <w:t xml:space="preserve"> </w:t>
-      </w:r>
-      <w:r>
-        <w:rPr>
-          <w:rFonts w:ascii="Times New Roman" w:eastAsia="Times New Roman" w:hAnsi="Times New Roman" w:cs="Times New Roman"/>
-          <w:noProof/>
-          <w:sz w:val="24"/>
-          <w:szCs w:val="24"/>
-        </w:rPr>
-        <w:t xml:space="preserve">(Dallmeier-Tiessen </w:t>
-      </w:r>
-      <w:r>
-        <w:rPr>
-          <w:rFonts w:ascii="Times New Roman" w:eastAsia="Times New Roman" w:hAnsi="Times New Roman" w:cs="Times New Roman"/>
-          <w:i/>
-          <w:noProof/>
-          <w:sz w:val="24"/>
-          <w:szCs w:val="24"/>
-        </w:rPr>
-        <w:t>et al.</w:t>
-      </w:r>
-      <w:r>
-        <w:rPr>
-          <w:rFonts w:ascii="Times New Roman" w:eastAsia="Times New Roman" w:hAnsi="Times New Roman" w:cs="Times New Roman"/>
-          <w:noProof/>
-          <w:sz w:val="24"/>
-          <w:szCs w:val="24"/>
-        </w:rPr>
-        <w:t>, 2011)</w:t>
-      </w:r>
-      <w:r>
-        <w:rPr>
-          <w:rFonts w:ascii="Times New Roman" w:eastAsia="Times New Roman" w:hAnsi="Times New Roman" w:cs="Times New Roman"/>
-          <w:sz w:val="24"/>
-          <w:szCs w:val="24"/>
-        </w:rPr>
-        <w:t xml:space="preserve">. These examples demonstrate the success and importance of adopting open data principles; comprehensive uptake of these and other OS practices will substantially enhance application of academic research to climate change issues. </w:t>
+      <w:ins w:id="62" w:author="James Robinson" w:date="2018-04-28T15:57:00Z">
+        <w:r>
+          <w:rPr>
+            <w:rFonts w:ascii="Times New Roman" w:eastAsia="Times New Roman" w:hAnsi="Times New Roman" w:cs="Times New Roman"/>
+            <w:sz w:val="24"/>
+            <w:szCs w:val="24"/>
+          </w:rPr>
+          <w:t>.</w:t>
+        </w:r>
+      </w:ins>
+      <w:del w:id="63" w:author="James Robinson" w:date="2018-04-28T15:57:00Z">
+        <w:r>
+          <w:rPr>
+            <w:rFonts w:ascii="Times New Roman" w:eastAsia="Times New Roman" w:hAnsi="Times New Roman" w:cs="Times New Roman"/>
+            <w:sz w:val="24"/>
+            <w:szCs w:val="24"/>
+          </w:rPr>
+          <w:delText xml:space="preserve">, </w:delText>
+        </w:r>
+        <w:r>
+          <w:rPr>
+            <w:rFonts w:ascii="Times New Roman" w:eastAsia="Times New Roman" w:hAnsi="Times New Roman" w:cs="Times New Roman"/>
+            <w:sz w:val="24"/>
+            <w:szCs w:val="24"/>
+          </w:rPr>
+          <w:delText xml:space="preserve">while </w:delText>
+        </w:r>
+        <w:commentRangeStart w:id="64"/>
+        <w:r>
+          <w:rPr>
+            <w:rFonts w:ascii="Times New Roman" w:eastAsia="Times New Roman" w:hAnsi="Times New Roman" w:cs="Times New Roman"/>
+            <w:sz w:val="24"/>
+            <w:szCs w:val="24"/>
+          </w:rPr>
+          <w:delText xml:space="preserve">most scientists agree that publicly-funded research should be </w:delText>
+        </w:r>
+        <w:r>
+          <w:rPr>
+            <w:rFonts w:ascii="Times New Roman" w:eastAsia="Times New Roman" w:hAnsi="Times New Roman" w:cs="Times New Roman"/>
+            <w:sz w:val="24"/>
+            <w:szCs w:val="24"/>
+          </w:rPr>
+          <w:delText>freely available</w:delText>
+        </w:r>
+        <w:commentRangeEnd w:id="64"/>
+        <w:r>
+          <w:rPr>
+            <w:rStyle w:val="CommentReference"/>
+          </w:rPr>
+          <w:commentReference w:id="64"/>
+        </w:r>
+        <w:r>
+          <w:rPr>
+            <w:rFonts w:ascii="Times New Roman" w:eastAsia="Times New Roman" w:hAnsi="Times New Roman" w:cs="Times New Roman"/>
+            <w:sz w:val="24"/>
+            <w:szCs w:val="24"/>
+          </w:rPr>
+          <w:delText xml:space="preserve"> </w:delText>
+        </w:r>
+        <w:r>
+          <w:rPr>
+            <w:rFonts w:ascii="Times New Roman" w:eastAsia="Times New Roman" w:hAnsi="Times New Roman" w:cs="Times New Roman"/>
+            <w:noProof/>
+            <w:sz w:val="24"/>
+            <w:szCs w:val="24"/>
+          </w:rPr>
+          <w:delText xml:space="preserve">(Dallmeier-Tiessen </w:delText>
+        </w:r>
+        <w:r>
+          <w:rPr>
+            <w:rFonts w:ascii="Times New Roman" w:eastAsia="Times New Roman" w:hAnsi="Times New Roman" w:cs="Times New Roman"/>
+            <w:i/>
+            <w:noProof/>
+            <w:sz w:val="24"/>
+            <w:szCs w:val="24"/>
+          </w:rPr>
+          <w:delText>et al.</w:delText>
+        </w:r>
+        <w:r>
+          <w:rPr>
+            <w:rFonts w:ascii="Times New Roman" w:eastAsia="Times New Roman" w:hAnsi="Times New Roman" w:cs="Times New Roman"/>
+            <w:noProof/>
+            <w:sz w:val="24"/>
+            <w:szCs w:val="24"/>
+          </w:rPr>
+          <w:delText>, 2011)</w:delText>
+        </w:r>
+        <w:r>
+          <w:rPr>
+            <w:rFonts w:ascii="Times New Roman" w:eastAsia="Times New Roman" w:hAnsi="Times New Roman" w:cs="Times New Roman"/>
+            <w:sz w:val="24"/>
+            <w:szCs w:val="24"/>
+          </w:rPr>
+          <w:delText xml:space="preserve">. </w:delText>
+        </w:r>
+      </w:del>
+      <w:r>
+        <w:rPr>
+          <w:rFonts w:ascii="Times New Roman" w:eastAsia="Times New Roman" w:hAnsi="Times New Roman" w:cs="Times New Roman"/>
+          <w:sz w:val="24"/>
+          <w:szCs w:val="24"/>
+        </w:rPr>
+        <w:t xml:space="preserve">These examples demonstrate the success and importance of adopting open data principles; comprehensive uptake of these and other OS practices will substantially enhance application of academic research to climate change issues. </w:t>
       </w:r>
     </w:p>
     <w:p>
@@ -5615,61 +6503,7 @@
                 <w:sz w:val="20"/>
                 <w:szCs w:val="20"/>
               </w:rPr>
-              <w:t xml:space="preserve">Archiving pre- and post-prints on open access repositories such as </w:t>
-            </w:r>
-            <w:proofErr w:type="spellStart"/>
-            <w:r>
-              <w:rPr>
-                <w:rFonts w:ascii="Times New Roman" w:eastAsia="Times New Roman" w:hAnsi="Times New Roman" w:cs="Times New Roman"/>
-                <w:sz w:val="20"/>
-                <w:szCs w:val="20"/>
-              </w:rPr>
-              <w:t>arXiv</w:t>
-            </w:r>
-            <w:proofErr w:type="spellEnd"/>
-            <w:r>
-              <w:rPr>
-                <w:rFonts w:ascii="Times New Roman" w:eastAsia="Times New Roman" w:hAnsi="Times New Roman" w:cs="Times New Roman"/>
-                <w:sz w:val="20"/>
-                <w:szCs w:val="20"/>
-              </w:rPr>
-              <w:t xml:space="preserve">, </w:t>
-            </w:r>
-            <w:proofErr w:type="spellStart"/>
-            <w:r>
-              <w:rPr>
-                <w:rFonts w:ascii="Times New Roman" w:eastAsia="Times New Roman" w:hAnsi="Times New Roman" w:cs="Times New Roman"/>
-                <w:sz w:val="20"/>
-                <w:szCs w:val="20"/>
-              </w:rPr>
-              <w:t>biorXiv</w:t>
-            </w:r>
-            <w:proofErr w:type="spellEnd"/>
-            <w:r>
-              <w:rPr>
-                <w:rFonts w:ascii="Times New Roman" w:eastAsia="Times New Roman" w:hAnsi="Times New Roman" w:cs="Times New Roman"/>
-                <w:sz w:val="20"/>
-                <w:szCs w:val="20"/>
-              </w:rPr>
-              <w:t xml:space="preserve">, and </w:t>
-            </w:r>
-            <w:proofErr w:type="spellStart"/>
-            <w:r>
-              <w:rPr>
-                <w:rFonts w:ascii="Times New Roman" w:eastAsia="Times New Roman" w:hAnsi="Times New Roman" w:cs="Times New Roman"/>
-                <w:sz w:val="20"/>
-                <w:szCs w:val="20"/>
-              </w:rPr>
-              <w:t>MarXiv</w:t>
-            </w:r>
-            <w:proofErr w:type="spellEnd"/>
-            <w:r>
-              <w:rPr>
-                <w:rFonts w:ascii="Times New Roman" w:eastAsia="Times New Roman" w:hAnsi="Times New Roman" w:cs="Times New Roman"/>
-                <w:sz w:val="20"/>
-                <w:szCs w:val="20"/>
-              </w:rPr>
-              <w:t>.</w:t>
+              <w:t>Archiving pre- and post-prints on open access repositories such as arXiv, biorXiv, and MarXiv.</w:t>
             </w:r>
           </w:p>
         </w:tc>
@@ -5714,7 +6548,7 @@
                     </pic:cNvPicPr>
                   </pic:nvPicPr>
                   <pic:blipFill>
-                    <a:blip r:embed="rId10">
+                    <a:blip r:embed="rId9">
                       <a:extLst>
                         <a:ext uri="{28A0092B-C50C-407E-A947-70E740481C1C}">
                           <a14:useLocalDpi xmlns:a14="http://schemas.microsoft.com/office/drawing/2010/main" val="0"/>
@@ -5773,7 +6607,7 @@
         </w:rPr>
         <w:t>Proportional increase in OA climate change publications (</w:t>
       </w:r>
-      <w:commentRangeStart w:id="14"/>
+      <w:commentRangeStart w:id="65"/>
       <w:r>
         <w:rPr>
           <w:rFonts w:ascii="Times New Roman" w:eastAsia="Times New Roman" w:hAnsi="Times New Roman" w:cs="Times New Roman"/>
@@ -5782,38 +6616,44 @@
         </w:rPr>
         <w:t xml:space="preserve">black </w:t>
       </w:r>
-      <w:commentRangeEnd w:id="14"/>
+      <w:commentRangeEnd w:id="65"/>
       <w:r>
         <w:rPr>
           <w:rStyle w:val="CommentReference"/>
         </w:rPr>
-        <w:commentReference w:id="14"/>
-      </w:r>
-      <w:r>
-        <w:rPr>
-          <w:rFonts w:ascii="Times New Roman" w:eastAsia="Times New Roman" w:hAnsi="Times New Roman" w:cs="Times New Roman"/>
-          <w:sz w:val="24"/>
-          <w:szCs w:val="24"/>
-        </w:rPr>
-        <w:t>line) and across four journal impact factor categories (</w:t>
-      </w:r>
-      <w:proofErr w:type="spellStart"/>
-      <w:r>
-        <w:rPr>
-          <w:rFonts w:ascii="Times New Roman" w:eastAsia="Times New Roman" w:hAnsi="Times New Roman" w:cs="Times New Roman"/>
-          <w:sz w:val="24"/>
-          <w:szCs w:val="24"/>
-        </w:rPr>
-        <w:t>coloured</w:t>
-      </w:r>
-      <w:proofErr w:type="spellEnd"/>
-      <w:r>
-        <w:rPr>
-          <w:rFonts w:ascii="Times New Roman" w:eastAsia="Times New Roman" w:hAnsi="Times New Roman" w:cs="Times New Roman"/>
-          <w:sz w:val="24"/>
-          <w:szCs w:val="24"/>
-        </w:rPr>
-        <w:t xml:space="preserve"> lines; bins from ‘low’ to ‘very high’ separated by the 25</w:t>
+        <w:commentReference w:id="65"/>
+      </w:r>
+      <w:r>
+        <w:rPr>
+          <w:rFonts w:ascii="Times New Roman" w:eastAsia="Times New Roman" w:hAnsi="Times New Roman" w:cs="Times New Roman"/>
+          <w:sz w:val="24"/>
+          <w:szCs w:val="24"/>
+        </w:rPr>
+        <w:t>line) and across four journal impact factor categories (coloured lines; bins from ‘</w:t>
+      </w:r>
+      <w:commentRangeStart w:id="66"/>
+      <w:r>
+        <w:rPr>
+          <w:rFonts w:ascii="Times New Roman" w:eastAsia="Times New Roman" w:hAnsi="Times New Roman" w:cs="Times New Roman"/>
+          <w:sz w:val="24"/>
+          <w:szCs w:val="24"/>
+        </w:rPr>
+        <w:t>low</w:t>
+      </w:r>
+      <w:commentRangeEnd w:id="66"/>
+      <w:r>
+        <w:rPr>
+          <w:rStyle w:val="CommentReference"/>
+        </w:rPr>
+        <w:commentReference w:id="66"/>
+      </w:r>
+      <w:r>
+        <w:rPr>
+          <w:rFonts w:ascii="Times New Roman" w:eastAsia="Times New Roman" w:hAnsi="Times New Roman" w:cs="Times New Roman"/>
+          <w:sz w:val="24"/>
+          <w:szCs w:val="24"/>
+        </w:rPr>
+        <w:t>’ to ‘very high’ separated by the 25</w:t>
       </w:r>
       <w:r>
         <w:rPr>
@@ -5866,7 +6706,7 @@
         </w:rPr>
         <w:t xml:space="preserve"> quantiles). </w:t>
       </w:r>
-      <w:commentRangeStart w:id="15"/>
+      <w:commentRangeStart w:id="68"/>
       <w:r>
         <w:rPr>
           <w:rFonts w:ascii="Times New Roman" w:eastAsia="Times New Roman" w:hAnsi="Times New Roman" w:cs="Times New Roman"/>
@@ -5899,38 +6739,20 @@
         </w:rPr>
         <w:t xml:space="preserve">) </w:t>
       </w:r>
-      <w:commentRangeEnd w:id="15"/>
+      <w:commentRangeEnd w:id="68"/>
       <w:r>
         <w:rPr>
           <w:rStyle w:val="CommentReference"/>
         </w:rPr>
-        <w:commentReference w:id="15"/>
-      </w:r>
-      <w:r>
-        <w:rPr>
-          <w:rFonts w:ascii="Times New Roman" w:eastAsia="Times New Roman" w:hAnsi="Times New Roman" w:cs="Times New Roman"/>
-          <w:sz w:val="24"/>
-          <w:szCs w:val="24"/>
-        </w:rPr>
-        <w:t>for articles and reviews published between 2007-2016 containing the term “</w:t>
-      </w:r>
-      <w:proofErr w:type="spellStart"/>
-      <w:r>
-        <w:rPr>
-          <w:rFonts w:ascii="Times New Roman" w:eastAsia="Times New Roman" w:hAnsi="Times New Roman" w:cs="Times New Roman"/>
-          <w:sz w:val="24"/>
-          <w:szCs w:val="24"/>
-        </w:rPr>
-        <w:t>climat</w:t>
-      </w:r>
-      <w:proofErr w:type="spellEnd"/>
-      <w:r>
-        <w:rPr>
-          <w:rFonts w:ascii="Times New Roman" w:eastAsia="Times New Roman" w:hAnsi="Times New Roman" w:cs="Times New Roman"/>
-          <w:sz w:val="24"/>
-          <w:szCs w:val="24"/>
-        </w:rPr>
-        <w:t>* change” in title, abstract</w:t>
+        <w:commentReference w:id="68"/>
+      </w:r>
+      <w:r>
+        <w:rPr>
+          <w:rFonts w:ascii="Times New Roman" w:eastAsia="Times New Roman" w:hAnsi="Times New Roman" w:cs="Times New Roman"/>
+          <w:sz w:val="24"/>
+          <w:szCs w:val="24"/>
+        </w:rPr>
+        <w:t>for articles and reviews published between 2007-2016 containing the term “climat* change” in title, abstract</w:t>
       </w:r>
       <w:r>
         <w:rPr>
@@ -6002,25 +6824,7 @@
           <w:sz w:val="24"/>
           <w:szCs w:val="24"/>
         </w:rPr>
-        <w:t xml:space="preserve"> (</w:t>
-      </w:r>
-      <w:proofErr w:type="spellStart"/>
-      <w:r>
-        <w:rPr>
-          <w:rFonts w:ascii="Times New Roman" w:eastAsia="Times New Roman" w:hAnsi="Times New Roman" w:cs="Times New Roman"/>
-          <w:sz w:val="24"/>
-          <w:szCs w:val="24"/>
-        </w:rPr>
-        <w:t>SCImago</w:t>
-      </w:r>
-      <w:proofErr w:type="spellEnd"/>
-      <w:r>
-        <w:rPr>
-          <w:rFonts w:ascii="Times New Roman" w:eastAsia="Times New Roman" w:hAnsi="Times New Roman" w:cs="Times New Roman"/>
-          <w:sz w:val="24"/>
-          <w:szCs w:val="24"/>
-        </w:rPr>
-        <w:t xml:space="preserve"> Journal Rankings; </w:t>
+        <w:t xml:space="preserve"> (SCImago Journal Rankings; </w:t>
       </w:r>
       <w:r>
         <w:rPr>
@@ -6129,7 +6933,7 @@
                     </pic:cNvPicPr>
                   </pic:nvPicPr>
                   <pic:blipFill>
-                    <a:blip r:embed="rId11">
+                    <a:blip r:embed="rId10">
                       <a:extLst>
                         <a:ext uri="{28A0092B-C50C-407E-A947-70E740481C1C}">
                           <a14:useLocalDpi xmlns:a14="http://schemas.microsoft.com/office/drawing/2010/main" val="0"/>
@@ -6171,6 +6975,7 @@
           <w:szCs w:val="24"/>
         </w:rPr>
       </w:pPr>
+      <w:commentRangeStart w:id="69"/>
       <w:r>
         <w:rPr>
           <w:rFonts w:ascii="Times New Roman" w:eastAsia="Times New Roman" w:hAnsi="Times New Roman" w:cs="Times New Roman"/>
@@ -6178,7 +6983,14 @@
           <w:sz w:val="24"/>
           <w:szCs w:val="24"/>
         </w:rPr>
-        <w:t>Figure 2. Citations, communication</w:t>
+        <w:t>Figure</w:t>
+      </w:r>
+      <w:commentRangeEnd w:id="69"/>
+      <w:r>
+        <w:rPr>
+          <w:rStyle w:val="CommentReference"/>
+        </w:rPr>
+        <w:commentReference w:id="69"/>
       </w:r>
       <w:r>
         <w:rPr>
@@ -6187,6 +6999,15 @@
           <w:sz w:val="24"/>
           <w:szCs w:val="24"/>
         </w:rPr>
+        <w:t xml:space="preserve"> 2. Citations, communication</w:t>
+      </w:r>
+      <w:r>
+        <w:rPr>
+          <w:rFonts w:ascii="Times New Roman" w:eastAsia="Times New Roman" w:hAnsi="Times New Roman" w:cs="Times New Roman"/>
+          <w:b/>
+          <w:sz w:val="24"/>
+          <w:szCs w:val="24"/>
+        </w:rPr>
         <w:t>,</w:t>
       </w:r>
       <w:r>
@@ -6206,7 +7027,7 @@
         </w:rPr>
         <w:t xml:space="preserve">Points are </w:t>
       </w:r>
-      <w:commentRangeStart w:id="16"/>
+      <w:commentRangeStart w:id="70"/>
       <w:r>
         <w:rPr>
           <w:rFonts w:ascii="Times New Roman" w:eastAsia="Times New Roman" w:hAnsi="Times New Roman" w:cs="Times New Roman"/>
@@ -6215,12 +7036,12 @@
         </w:rPr>
         <w:t xml:space="preserve">predicted </w:t>
       </w:r>
-      <w:commentRangeEnd w:id="16"/>
+      <w:commentRangeEnd w:id="70"/>
       <w:r>
         <w:rPr>
           <w:rStyle w:val="CommentReference"/>
         </w:rPr>
-        <w:commentReference w:id="16"/>
+        <w:commentReference w:id="70"/>
       </w:r>
       <w:r>
         <w:rPr>
@@ -6260,25 +7081,7 @@
           <w:sz w:val="24"/>
           <w:szCs w:val="24"/>
         </w:rPr>
-        <w:t xml:space="preserve">mentions (d) in four impact factor categories, controlling for effects of publication year and journal on citations/mentions. Dashed lines are mean citations/mentions controlling for impact factor, year and journal. Citations were extracted from Scopus for the same studies in Figure 1. News, twitter and policy mentions were extracted from </w:t>
-      </w:r>
-      <w:proofErr w:type="spellStart"/>
-      <w:r>
-        <w:rPr>
-          <w:rFonts w:ascii="Times New Roman" w:eastAsia="Times New Roman" w:hAnsi="Times New Roman" w:cs="Times New Roman"/>
-          <w:sz w:val="24"/>
-          <w:szCs w:val="24"/>
-        </w:rPr>
-        <w:t>Altmetric</w:t>
-      </w:r>
-      <w:proofErr w:type="spellEnd"/>
-      <w:r>
-        <w:rPr>
-          <w:rFonts w:ascii="Times New Roman" w:eastAsia="Times New Roman" w:hAnsi="Times New Roman" w:cs="Times New Roman"/>
-          <w:sz w:val="24"/>
-          <w:szCs w:val="24"/>
-        </w:rPr>
-        <w:t xml:space="preserve"> (</w:t>
+        <w:t>mentions (d) in four impact factor categories, controlling for effects of publication year and journal on citations/mentions. Dashed lines are mean citations/mentions controlling for impact factor, year and journal. Citations were extracted from Scopus for the same studies in Figure 1. News, twitter and policy mentions were extracted from Altmetric (</w:t>
       </w:r>
       <w:r>
         <w:rPr>
@@ -6421,7 +7224,6 @@
         </w:rPr>
         <w:t xml:space="preserve">; </w:t>
       </w:r>
-      <w:proofErr w:type="spellStart"/>
       <w:r>
         <w:rPr>
           <w:rFonts w:ascii="Times New Roman" w:eastAsia="Times New Roman" w:hAnsi="Times New Roman" w:cs="Times New Roman"/>
@@ -6446,7 +7248,6 @@
         </w:rPr>
         <w:t>metric</w:t>
       </w:r>
-      <w:proofErr w:type="spellEnd"/>
       <w:r>
         <w:rPr>
           <w:rFonts w:ascii="Times New Roman" w:eastAsia="Times New Roman" w:hAnsi="Times New Roman" w:cs="Times New Roman"/>
@@ -6593,25 +7394,7 @@
           <w:sz w:val="24"/>
           <w:szCs w:val="24"/>
         </w:rPr>
-        <w:t xml:space="preserve">and </w:t>
-      </w:r>
-      <w:proofErr w:type="spellStart"/>
-      <w:r>
-        <w:rPr>
-          <w:rFonts w:ascii="Times New Roman" w:eastAsia="Times New Roman" w:hAnsi="Times New Roman" w:cs="Times New Roman"/>
-          <w:sz w:val="24"/>
-          <w:szCs w:val="24"/>
-        </w:rPr>
-        <w:t>Altmetric</w:t>
-      </w:r>
-      <w:proofErr w:type="spellEnd"/>
-      <w:r>
-        <w:rPr>
-          <w:rFonts w:ascii="Times New Roman" w:eastAsia="Times New Roman" w:hAnsi="Times New Roman" w:cs="Times New Roman"/>
-          <w:sz w:val="24"/>
-          <w:szCs w:val="24"/>
-        </w:rPr>
-        <w:t xml:space="preserve"> (</w:t>
+        <w:t>and Altmetric (</w:t>
       </w:r>
       <w:r>
         <w:rPr>
@@ -6645,7 +7428,7 @@
         </w:rPr>
         <w:t xml:space="preserve">scripts at </w:t>
       </w:r>
-      <w:hyperlink r:id="rId12" w:history="1">
+      <w:hyperlink r:id="rId11" w:history="1">
         <w:r>
           <w:rPr>
             <w:rStyle w:val="Hyperlink"/>
@@ -8844,8 +9627,8 @@
       </w:pPr>
     </w:p>
     <w:sectPr>
-      <w:footerReference w:type="even" r:id="rId13"/>
-      <w:footerReference w:type="default" r:id="rId14"/>
+      <w:footerReference w:type="even" r:id="rId12"/>
+      <w:footerReference w:type="default" r:id="rId13"/>
       <w:pgSz w:w="12240" w:h="15840"/>
       <w:pgMar w:top="1440" w:right="1440" w:bottom="1440" w:left="1440" w:header="0" w:footer="720" w:gutter="0"/>
       <w:lnNumType w:countBy="1" w:restart="continuous"/>
@@ -8858,7 +9641,7 @@
 </file>
 
 <file path=word/comments.xml><?xml version="1.0" encoding="utf-8"?>
-<w:comments xmlns:wpc="http://schemas.microsoft.com/office/word/2010/wordprocessingCanvas" xmlns:cx="http://schemas.microsoft.com/office/drawing/2014/chartex" xmlns:cx1="http://schemas.microsoft.com/office/drawing/2015/9/8/chartex" xmlns:cx2="http://schemas.microsoft.com/office/drawing/2015/10/21/chartex" xmlns:cx3="http://schemas.microsoft.com/office/drawing/2016/5/9/chartex" xmlns:cx4="http://schemas.microsoft.com/office/drawing/2016/5/10/chartex" xmlns:cx5="http://schemas.microsoft.com/office/drawing/2016/5/11/chartex" xmlns:cx6="http://schemas.microsoft.com/office/drawing/2016/5/12/chartex" xmlns:cx7="http://schemas.microsoft.com/office/drawing/2016/5/13/chartex" xmlns:cx8="http://schemas.microsoft.com/office/drawing/2016/5/14/chartex" xmlns:mc="http://schemas.openxmlformats.org/markup-compatibility/2006" xmlns:aink="http://schemas.microsoft.com/office/drawing/2016/ink" xmlns:am3d="http://schemas.microsoft.com/office/drawing/2017/model3d" xmlns:o="urn:schemas-microsoft-com:office:office" xmlns:r="http://schemas.openxmlformats.org/officeDocument/2006/relationships" xmlns:m="http://schemas.openxmlformats.org/officeDocument/2006/math" xmlns:v="urn:schemas-microsoft-com:vml" xmlns:wp14="http://schemas.microsoft.com/office/word/2010/wordprocessingDrawing" xmlns:wp="http://schemas.openxmlformats.org/drawingml/2006/wordprocessingDrawing" xmlns:w10="urn:schemas-microsoft-com:office:word" xmlns:w="http://schemas.openxmlformats.org/wordprocessingml/2006/main" xmlns:w14="http://schemas.microsoft.com/office/word/2010/wordml" xmlns:w15="http://schemas.microsoft.com/office/word/2012/wordml" xmlns:w16cid="http://schemas.microsoft.com/office/word/2016/wordml/cid" xmlns:w16se="http://schemas.microsoft.com/office/word/2015/wordml/symex" xmlns:wpg="http://schemas.microsoft.com/office/word/2010/wordprocessingGroup" xmlns:wpi="http://schemas.microsoft.com/office/word/2010/wordprocessingInk" xmlns:wne="http://schemas.microsoft.com/office/word/2006/wordml" xmlns:wps="http://schemas.microsoft.com/office/word/2010/wordprocessingShape" mc:Ignorable="w14 w15 w16se w16cid wp14">
+<w:comments xmlns:wpc="http://schemas.microsoft.com/office/word/2010/wordprocessingCanvas" xmlns:mo="http://schemas.microsoft.com/office/mac/office/2008/main" xmlns:mc="http://schemas.openxmlformats.org/markup-compatibility/2006" xmlns:mv="urn:schemas-microsoft-com:mac:vml" xmlns:o="urn:schemas-microsoft-com:office:office" xmlns:r="http://schemas.openxmlformats.org/officeDocument/2006/relationships" xmlns:m="http://schemas.openxmlformats.org/officeDocument/2006/math" xmlns:v="urn:schemas-microsoft-com:vml" xmlns:wp14="http://schemas.microsoft.com/office/word/2010/wordprocessingDrawing" xmlns:wp="http://schemas.openxmlformats.org/drawingml/2006/wordprocessingDrawing" xmlns:w10="urn:schemas-microsoft-com:office:word" xmlns:w="http://schemas.openxmlformats.org/wordprocessingml/2006/main" xmlns:w14="http://schemas.microsoft.com/office/word/2010/wordml" xmlns:w15="http://schemas.microsoft.com/office/word/2012/wordml" xmlns:wpg="http://schemas.microsoft.com/office/word/2010/wordprocessingGroup" xmlns:wpi="http://schemas.microsoft.com/office/word/2010/wordprocessingInk" xmlns:wne="http://schemas.microsoft.com/office/word/2006/wordml" xmlns:wps="http://schemas.microsoft.com/office/word/2010/wordprocessingShape" mc:Ignorable="w14 w15 wp14">
   <w:comment w:id="0" w:author="Andres Cisneros" w:date="2018-04-23T14:36:00Z" w:initials="AC">
     <w:p>
       <w:pPr>
@@ -8887,15 +9670,7 @@
         <w:pStyle w:val="CommentText"/>
       </w:pPr>
       <w:r>
-        <w:t xml:space="preserve">1. </w:t>
-      </w:r>
-      <w:proofErr w:type="gramStart"/>
-      <w:r>
-        <w:t>This is why</w:t>
-      </w:r>
-      <w:proofErr w:type="gramEnd"/>
-      <w:r>
-        <w:t xml:space="preserve"> climate change issues need more collaboration and open knowledge. </w:t>
+        <w:t xml:space="preserve">1. This is why climate change issues need more collaboration and open knowledge. </w:t>
       </w:r>
     </w:p>
     <w:p>
@@ -8960,8 +9735,6 @@
       <w:r>
         <w:t xml:space="preserve">r, and spend the rest of the paper hammering it home. </w:t>
       </w:r>
-      <w:bookmarkStart w:id="1" w:name="_GoBack"/>
-      <w:bookmarkEnd w:id="1"/>
     </w:p>
     <w:p>
       <w:pPr>
@@ -8996,7 +9769,7 @@
       </w:pPr>
     </w:p>
   </w:comment>
-  <w:comment w:id="2" w:author="Andres Cisneros" w:date="2018-04-23T13:58:00Z" w:initials="AC">
+  <w:comment w:id="1" w:author="James Robinson" w:date="2018-04-28T16:02:00Z" w:initials="JR">
     <w:p>
       <w:pPr>
         <w:pStyle w:val="CommentText"/>
@@ -9008,19 +9781,14 @@
         <w:annotationRef/>
       </w:r>
       <w:r>
-        <w:t xml:space="preserve">I think you </w:t>
-      </w:r>
-      <w:proofErr w:type="gramStart"/>
-      <w:r>
-        <w:t>have to</w:t>
-      </w:r>
-      <w:proofErr w:type="gramEnd"/>
-      <w:r>
-        <w:t xml:space="preserve"> be more specific about the benefits. If everything was published in PLoS, would the global community be further ahead in solving climate change? What does OS facilitate? </w:t>
+        <w:t xml:space="preserve">NG: </w:t>
+      </w:r>
+      <w:r>
+        <w:t>Seems very broad – see my comments below. Perhaps fine if you define better below. At present I had to wait for figure legends to see what the scope of the literature search was.</w:t>
       </w:r>
     </w:p>
   </w:comment>
-  <w:comment w:id="3" w:author="Andres Cisneros" w:date="2018-04-23T14:00:00Z" w:initials="AC">
+  <w:comment w:id="7" w:author="James Robinson" w:date="2018-04-28T15:50:00Z" w:initials="JR">
     <w:p>
       <w:pPr>
         <w:pStyle w:val="CommentText"/>
@@ -9032,11 +9800,62 @@
         <w:annotationRef/>
       </w:r>
       <w:r>
+        <w:t>Make this a distinct point about importance for developing countries</w:t>
+      </w:r>
+    </w:p>
+  </w:comment>
+  <w:comment w:id="6" w:author="Andres Cisneros" w:date="2018-04-23T13:58:00Z" w:initials="AC">
+    <w:p>
+      <w:pPr>
+        <w:pStyle w:val="CommentText"/>
+      </w:pPr>
+      <w:r>
+        <w:rPr>
+          <w:rStyle w:val="CommentReference"/>
+        </w:rPr>
+        <w:annotationRef/>
+      </w:r>
+      <w:r>
+        <w:t xml:space="preserve">I think you have to be more specific about the benefits. If everything was published in PLoS, would the global community be further ahead in solving climate change? What does OS facilitate? </w:t>
+      </w:r>
+    </w:p>
+  </w:comment>
+  <w:comment w:id="8" w:author="James Robinson" w:date="2018-04-28T16:03:00Z" w:initials="JR">
+    <w:p>
+      <w:pPr>
+        <w:pStyle w:val="CommentText"/>
+      </w:pPr>
+      <w:r>
+        <w:rPr>
+          <w:rStyle w:val="CommentReference"/>
+        </w:rPr>
+        <w:annotationRef/>
+      </w:r>
+      <w:r>
+        <w:t xml:space="preserve">NG: </w:t>
+      </w:r>
+      <w:r>
+        <w:t>Perhaps move last in sentence – most self-serving of the 3 examples.</w:t>
+      </w:r>
+    </w:p>
+  </w:comment>
+  <w:comment w:id="9" w:author="Andres Cisneros" w:date="2018-04-23T14:00:00Z" w:initials="AC">
+    <w:p>
+      <w:pPr>
+        <w:pStyle w:val="CommentText"/>
+      </w:pPr>
+      <w:r>
+        <w:rPr>
+          <w:rStyle w:val="CommentReference"/>
+        </w:rPr>
+        <w:annotationRef/>
+      </w:r>
+      <w:r>
         <w:t>I think you should start with this paragraph</w:t>
       </w:r>
     </w:p>
   </w:comment>
-  <w:comment w:id="4" w:author="Andres Cisneros" w:date="2018-04-23T14:08:00Z" w:initials="AC">
+  <w:comment w:id="10" w:author="James Robinson" w:date="2018-04-28T16:03:00Z" w:initials="JR">
     <w:p>
       <w:pPr>
         <w:pStyle w:val="CommentText"/>
@@ -9048,6 +9867,160 @@
         <w:annotationRef/>
       </w:r>
       <w:r>
+        <w:t xml:space="preserve">NG: </w:t>
+      </w:r>
+      <w:r>
+        <w:t xml:space="preserve">So is the scope about the impacts of climate change, or the science of climate change itself too (i.e. emissions, warming rates etc…), or both of the above. I think you need to define the boundaries here. From figure 1 legend it seems it is very broad (i.e. any lit with climat* change in title). Should be explicit here about that. </w:t>
+      </w:r>
+    </w:p>
+    <w:p>
+      <w:pPr>
+        <w:pStyle w:val="CommentText"/>
+      </w:pPr>
+    </w:p>
+  </w:comment>
+  <w:comment w:id="11" w:author="James Robinson" w:date="2018-04-28T15:53:00Z" w:initials="JR">
+    <w:p>
+      <w:pPr>
+        <w:pStyle w:val="CommentText"/>
+      </w:pPr>
+      <w:r>
+        <w:rPr>
+          <w:rStyle w:val="CommentReference"/>
+        </w:rPr>
+        <w:annotationRef/>
+      </w:r>
+      <w:r>
+        <w:t xml:space="preserve">CF: </w:t>
+      </w:r>
+      <w:r>
+        <w:t>Maybe add something about how climate change is unqiuely transdisciplinary due to its broad impacts relative to other areas of study</w:t>
+      </w:r>
+    </w:p>
+  </w:comment>
+  <w:comment w:id="16" w:author="James Robinson" w:date="2018-04-28T15:54:00Z" w:initials="JR">
+    <w:p>
+      <w:pPr>
+        <w:pStyle w:val="CommentText"/>
+      </w:pPr>
+      <w:r>
+        <w:rPr>
+          <w:rStyle w:val="CommentReference"/>
+        </w:rPr>
+        <w:annotationRef/>
+      </w:r>
+      <w:r>
+        <w:t>Suggest changing this to a more unusual OS practice – sharing data?</w:t>
+      </w:r>
+    </w:p>
+  </w:comment>
+  <w:comment w:id="18" w:author="James Robinson" w:date="2018-04-28T16:03:00Z" w:initials="JR">
+    <w:p>
+      <w:pPr>
+        <w:pStyle w:val="CommentText"/>
+      </w:pPr>
+      <w:r>
+        <w:rPr>
+          <w:rStyle w:val="CommentReference"/>
+        </w:rPr>
+        <w:annotationRef/>
+      </w:r>
+      <w:r>
+        <w:t xml:space="preserve">NG: </w:t>
+      </w:r>
+      <w:r>
+        <w:t>Again, be explicit about how defining / bounding this (e.g. have search term here)</w:t>
+      </w:r>
+    </w:p>
+  </w:comment>
+  <w:comment w:id="19" w:author="James Robinson" w:date="2018-04-28T16:03:00Z" w:initials="JR">
+    <w:p>
+      <w:pPr>
+        <w:pStyle w:val="CommentText"/>
+      </w:pPr>
+      <w:r>
+        <w:rPr>
+          <w:rStyle w:val="CommentReference"/>
+        </w:rPr>
+        <w:annotationRef/>
+      </w:r>
+      <w:r>
+        <w:t xml:space="preserve">NG: </w:t>
+      </w:r>
+      <w:r>
+        <w:t>Can you give the IF cut offs that the low, medium, high &amp; very high categories correspond to?</w:t>
+      </w:r>
+    </w:p>
+  </w:comment>
+  <w:comment w:id="22" w:author="James Robinson" w:date="2018-04-28T16:03:00Z" w:initials="JR">
+    <w:p>
+      <w:pPr>
+        <w:pStyle w:val="CommentText"/>
+      </w:pPr>
+      <w:r>
+        <w:rPr>
+          <w:rStyle w:val="CommentReference"/>
+        </w:rPr>
+        <w:annotationRef/>
+      </w:r>
+      <w:r>
+        <w:t xml:space="preserve">NG: </w:t>
+      </w:r>
+      <w:r>
+        <w:t>You can tell us – what prop of OA pubs in these groups are from those 2 journals?</w:t>
+      </w:r>
+    </w:p>
+  </w:comment>
+  <w:comment w:id="23" w:author="James Robinson" w:date="2018-04-28T16:04:00Z" w:initials="JR">
+    <w:p>
+      <w:pPr>
+        <w:pStyle w:val="CommentText"/>
+      </w:pPr>
+      <w:r>
+        <w:rPr>
+          <w:rStyle w:val="CommentReference"/>
+        </w:rPr>
+        <w:annotationRef/>
+      </w:r>
+      <w:r>
+        <w:t xml:space="preserve">NG: </w:t>
+      </w:r>
+      <w:r>
+        <w:t>Perhaps compare to journals like PNAS , as more on a parr with Nat Comms. Nature and Science a cut above. I.e. I can see someone choosing Nat Comms over PNAS, but not over Nature if their study had the legs</w:t>
+      </w:r>
+    </w:p>
+  </w:comment>
+  <w:comment w:id="24" w:author="James Robinson" w:date="2018-04-28T15:55:00Z" w:initials="JR">
+    <w:p>
+      <w:pPr>
+        <w:pStyle w:val="CommentText"/>
+      </w:pPr>
+      <w:r>
+        <w:rPr>
+          <w:rStyle w:val="CommentReference"/>
+        </w:rPr>
+        <w:annotationRef/>
+      </w:r>
+      <w:r>
+        <w:t xml:space="preserve">CF: </w:t>
+      </w:r>
+      <w:r>
+        <w:t>Might be touched on later in ms but could be interesting to suggest granting agencies weight open access pubs more highly given societal benefits of OA. Not really sure how to structure that argument though</w:t>
+      </w:r>
+    </w:p>
+  </w:comment>
+  <w:comment w:id="25" w:author="Andres Cisneros" w:date="2018-04-23T14:08:00Z" w:initials="AC">
+    <w:p>
+      <w:pPr>
+        <w:pStyle w:val="CommentText"/>
+      </w:pPr>
+      <w:r>
+        <w:rPr>
+          <w:rStyle w:val="CommentReference"/>
+        </w:rPr>
+        <w:annotationRef/>
+      </w:r>
+      <w:r>
         <w:t xml:space="preserve">There is an additional connection you might want to make, regarding access for researchers in smaller institutions or developing countries. </w:t>
       </w:r>
     </w:p>
@@ -9061,27 +10034,11 @@
         <w:pStyle w:val="CommentText"/>
       </w:pPr>
       <w:r>
-        <w:t xml:space="preserve">OA is great because anyone can read it (obviously), but there’s a big cost for the authors. So, whereas a researcher in a developing country </w:t>
-      </w:r>
-      <w:proofErr w:type="gramStart"/>
-      <w:r>
-        <w:t>is able to</w:t>
-      </w:r>
-      <w:proofErr w:type="gramEnd"/>
-      <w:r>
-        <w:t xml:space="preserve"> eventually access a closed paper (through </w:t>
-      </w:r>
-      <w:proofErr w:type="spellStart"/>
-      <w:r>
-        <w:t>researchgate</w:t>
-      </w:r>
-      <w:proofErr w:type="spellEnd"/>
-      <w:r>
-        <w:t xml:space="preserve"> or an email to a colleague or the authors), they would find it much more difficult to publish in these OA journals themselves. The science that gets the most citations would therefore still be biased towards authors that can pay to increase access to their papers</w:t>
+        <w:t>OA is great because anyone can read it (obviously), but there’s a big cost for the authors. So, whereas a researcher in a developing country is able to eventually access a closed paper (through researchgate or an email to a colleague or the authors), they would find it much more difficult to publish in these OA journals themselves. The science that gets the most citations would therefore still be biased towards authors that can pay to increase access to their papers</w:t>
       </w:r>
     </w:p>
   </w:comment>
-  <w:comment w:id="5" w:author="Andres Cisneros" w:date="2018-04-23T14:08:00Z" w:initials="AC">
+  <w:comment w:id="26" w:author="Andres Cisneros" w:date="2018-04-23T14:08:00Z" w:initials="AC">
     <w:p>
       <w:pPr>
         <w:pStyle w:val="CommentText"/>
@@ -9093,19 +10050,11 @@
         <w:annotationRef/>
       </w:r>
       <w:r>
-        <w:t xml:space="preserve">This is </w:t>
-      </w:r>
-      <w:proofErr w:type="gramStart"/>
-      <w:r>
-        <w:t>really cool</w:t>
-      </w:r>
-      <w:proofErr w:type="gramEnd"/>
-      <w:r>
-        <w:t xml:space="preserve">! </w:t>
+        <w:t xml:space="preserve">This is really cool! </w:t>
       </w:r>
     </w:p>
   </w:comment>
-  <w:comment w:id="6" w:author="Andres Cisneros" w:date="2018-04-23T14:10:00Z" w:initials="AC">
+  <w:comment w:id="27" w:author="Andres Cisneros" w:date="2018-04-23T14:10:00Z" w:initials="AC">
     <w:p>
       <w:pPr>
         <w:pStyle w:val="CommentText"/>
@@ -9134,7 +10083,7 @@
       </w:r>
     </w:p>
   </w:comment>
-  <w:comment w:id="7" w:author="Andres Cisneros" w:date="2018-04-23T14:14:00Z" w:initials="AC">
+  <w:comment w:id="28" w:author="Andres Cisneros" w:date="2018-04-23T14:14:00Z" w:initials="AC">
     <w:p>
       <w:pPr>
         <w:pStyle w:val="CommentText"/>
@@ -9146,19 +10095,11 @@
         <w:annotationRef/>
       </w:r>
       <w:r>
-        <w:t xml:space="preserve">This is a great point, a lot of people don’t realize that people in policy have no more access to (or often, knowledge of) academic literature than the </w:t>
-      </w:r>
-      <w:proofErr w:type="gramStart"/>
-      <w:r>
-        <w:t>general public</w:t>
-      </w:r>
-      <w:proofErr w:type="gramEnd"/>
-      <w:r>
-        <w:t xml:space="preserve">. </w:t>
+        <w:t xml:space="preserve">This is a great point, a lot of people don’t realize that people in policy have no more access to (or often, knowledge of) academic literature than the general public. </w:t>
       </w:r>
     </w:p>
   </w:comment>
-  <w:comment w:id="8" w:author="Andres Cisneros" w:date="2018-04-23T14:15:00Z" w:initials="AC">
+  <w:comment w:id="29" w:author="James Robinson" w:date="2018-04-28T15:55:00Z" w:initials="JR">
     <w:p>
       <w:pPr>
         <w:pStyle w:val="CommentText"/>
@@ -9170,11 +10111,46 @@
         <w:annotationRef/>
       </w:r>
       <w:r>
+        <w:t xml:space="preserve">CF: </w:t>
+      </w:r>
+      <w:r>
+        <w:t>Feel as though you need to comment on inverse trend between citations and impact factor in policy docs. That’s really weird…</w:t>
+      </w:r>
+    </w:p>
+    <w:p>
+      <w:pPr>
+        <w:pStyle w:val="CommentText"/>
+      </w:pPr>
+    </w:p>
+    <w:p>
+      <w:pPr>
+        <w:pStyle w:val="CommentText"/>
+      </w:pPr>
+      <w:r>
+        <w:t xml:space="preserve">NG: </w:t>
+      </w:r>
+      <w:r>
+        <w:t>Missing the interesting trend in Very High impact – closed takes over substantially</w:t>
+      </w:r>
+    </w:p>
+  </w:comment>
+  <w:comment w:id="30" w:author="Andres Cisneros" w:date="2018-04-23T14:15:00Z" w:initials="AC">
+    <w:p>
+      <w:pPr>
+        <w:pStyle w:val="CommentText"/>
+      </w:pPr>
+      <w:r>
+        <w:rPr>
+          <w:rStyle w:val="CommentReference"/>
+        </w:rPr>
+        <w:annotationRef/>
+      </w:r>
+      <w:r>
         <w:t>Note though, the point about restricted access for authors from developing countries</w:t>
       </w:r>
     </w:p>
   </w:comment>
-  <w:comment w:id="9" w:author="Andres Cisneros" w:date="2018-04-23T14:16:00Z" w:initials="AC">
+  <w:comment w:id="31" w:author="James Robinson" w:date="2018-04-28T15:55:00Z" w:initials="JR">
     <w:p>
       <w:pPr>
         <w:pStyle w:val="CommentText"/>
@@ -9186,11 +10162,43 @@
         <w:annotationRef/>
       </w:r>
       <w:r>
+        <w:t xml:space="preserve">CF: </w:t>
+      </w:r>
+      <w:r>
+        <w:t>If the cited article suggests that this is due to underutilization in developing country’s management plans specifically I’d make that clearer. Otherwise fine as is</w:t>
+      </w:r>
+    </w:p>
+    <w:p>
+      <w:pPr>
+        <w:pStyle w:val="CommentText"/>
+      </w:pPr>
+    </w:p>
+    <w:p>
+      <w:pPr>
+        <w:pStyle w:val="CommentText"/>
+      </w:pPr>
+      <w:r>
+        <w:t>JR: This is what the cited article suggests. We could expand this para with a couple extra sentences digging into that point</w:t>
+      </w:r>
+    </w:p>
+  </w:comment>
+  <w:comment w:id="32" w:author="Andres Cisneros" w:date="2018-04-23T14:16:00Z" w:initials="AC">
+    <w:p>
+      <w:pPr>
+        <w:pStyle w:val="CommentText"/>
+      </w:pPr>
+      <w:r>
+        <w:rPr>
+          <w:rStyle w:val="CommentReference"/>
+        </w:rPr>
+        <w:annotationRef/>
+      </w:r>
+      <w:r>
         <w:t>Not sure what you mean here</w:t>
       </w:r>
     </w:p>
   </w:comment>
-  <w:comment w:id="10" w:author="Andres Cisneros" w:date="2018-04-23T14:17:00Z" w:initials="AC">
+  <w:comment w:id="33" w:author="Andres Cisneros" w:date="2018-04-23T14:17:00Z" w:initials="AC">
     <w:p>
       <w:pPr>
         <w:pStyle w:val="CommentText"/>
@@ -9219,7 +10227,7 @@
       </w:r>
     </w:p>
   </w:comment>
-  <w:comment w:id="11" w:author="Andres Cisneros" w:date="2018-04-23T14:20:00Z" w:initials="AC">
+  <w:comment w:id="34" w:author="James Robinson" w:date="2018-04-28T16:04:00Z" w:initials="JR">
     <w:p>
       <w:pPr>
         <w:pStyle w:val="CommentText"/>
@@ -9231,6 +10239,44 @@
         <w:annotationRef/>
       </w:r>
       <w:r>
+        <w:t xml:space="preserve">NG: </w:t>
+      </w:r>
+      <w:r>
+        <w:t>You haven’t covered this part much – though I can see you do a fair bit in next paragraph. Could perhaps use a little more emphasis</w:t>
+      </w:r>
+    </w:p>
+  </w:comment>
+  <w:comment w:id="35" w:author="James Robinson" w:date="2018-04-28T16:04:00Z" w:initials="JR">
+    <w:p>
+      <w:pPr>
+        <w:pStyle w:val="CommentText"/>
+      </w:pPr>
+      <w:r>
+        <w:rPr>
+          <w:rStyle w:val="CommentReference"/>
+        </w:rPr>
+        <w:annotationRef/>
+      </w:r>
+      <w:r>
+        <w:t xml:space="preserve">NG: </w:t>
+      </w:r>
+      <w:r>
+        <w:t>First mention of a “climate change research” discipline. What are the others. Again, the scope of the topic needs to be defined, or if it is incredibly broad – be explicit about that.</w:t>
+      </w:r>
+    </w:p>
+  </w:comment>
+  <w:comment w:id="38" w:author="Andres Cisneros" w:date="2018-04-23T14:20:00Z" w:initials="AC">
+    <w:p>
+      <w:pPr>
+        <w:pStyle w:val="CommentText"/>
+      </w:pPr>
+      <w:r>
+        <w:rPr>
+          <w:rStyle w:val="CommentReference"/>
+        </w:rPr>
+        <w:annotationRef/>
+      </w:r>
+      <w:r>
         <w:t xml:space="preserve">This is important but perhaps idealistic. There’s a paper showing that even when studies are called out there’s not much change in others’ use of results </w:t>
       </w:r>
     </w:p>
@@ -9243,7 +10289,6 @@
       <w:pPr>
         <w:pStyle w:val="CommentText"/>
       </w:pPr>
-      <w:proofErr w:type="spellStart"/>
       <w:r>
         <w:rPr>
           <w:color w:val="222222"/>
@@ -9251,57 +10296,7 @@
           <w:szCs w:val="20"/>
           <w:shd w:val="clear" w:color="auto" w:fill="FFFFFF"/>
         </w:rPr>
-        <w:t>Banobi</w:t>
-      </w:r>
-      <w:proofErr w:type="spellEnd"/>
-      <w:r>
-        <w:rPr>
-          <w:color w:val="222222"/>
-          <w:sz w:val="20"/>
-          <w:szCs w:val="20"/>
-          <w:shd w:val="clear" w:color="auto" w:fill="FFFFFF"/>
-        </w:rPr>
-        <w:t xml:space="preserve">, J. A., Branch, T. A., &amp; </w:t>
-      </w:r>
-      <w:proofErr w:type="spellStart"/>
-      <w:r>
-        <w:rPr>
-          <w:color w:val="222222"/>
-          <w:sz w:val="20"/>
-          <w:szCs w:val="20"/>
-          <w:shd w:val="clear" w:color="auto" w:fill="FFFFFF"/>
-        </w:rPr>
-        <w:t>Hilborn</w:t>
-      </w:r>
-      <w:proofErr w:type="spellEnd"/>
-      <w:r>
-        <w:rPr>
-          <w:color w:val="222222"/>
-          <w:sz w:val="20"/>
-          <w:szCs w:val="20"/>
-          <w:shd w:val="clear" w:color="auto" w:fill="FFFFFF"/>
-        </w:rPr>
-        <w:t xml:space="preserve">, R. (2011). Do rebuttals affect future </w:t>
-      </w:r>
-      <w:proofErr w:type="gramStart"/>
-      <w:r>
-        <w:rPr>
-          <w:color w:val="222222"/>
-          <w:sz w:val="20"/>
-          <w:szCs w:val="20"/>
-          <w:shd w:val="clear" w:color="auto" w:fill="FFFFFF"/>
-        </w:rPr>
-        <w:t>science?.</w:t>
-      </w:r>
-      <w:proofErr w:type="gramEnd"/>
-      <w:r>
-        <w:rPr>
-          <w:color w:val="222222"/>
-          <w:sz w:val="20"/>
-          <w:szCs w:val="20"/>
-          <w:shd w:val="clear" w:color="auto" w:fill="FFFFFF"/>
-        </w:rPr>
-        <w:t> </w:t>
+        <w:t>Banobi, J. A., Branch, T. A., &amp; Hilborn, R. (2011). Do rebuttals affect future science?. </w:t>
       </w:r>
       <w:r>
         <w:rPr>
@@ -9345,7 +10340,7 @@
       </w:r>
     </w:p>
   </w:comment>
-  <w:comment w:id="12" w:author="Andres Cisneros" w:date="2018-04-23T14:23:00Z" w:initials="AC">
+  <w:comment w:id="43" w:author="Andres Cisneros" w:date="2018-04-23T14:20:00Z" w:initials="AC">
     <w:p>
       <w:pPr>
         <w:pStyle w:val="CommentText"/>
@@ -9357,11 +10352,115 @@
         <w:annotationRef/>
       </w:r>
       <w:r>
+        <w:t xml:space="preserve">This is important but perhaps idealistic. There’s a paper showing that even when studies are called out there’s not much change in others’ use of results </w:t>
+      </w:r>
+    </w:p>
+    <w:p>
+      <w:pPr>
+        <w:pStyle w:val="CommentText"/>
+      </w:pPr>
+    </w:p>
+    <w:p>
+      <w:pPr>
+        <w:pStyle w:val="CommentText"/>
+      </w:pPr>
+      <w:r>
+        <w:rPr>
+          <w:color w:val="222222"/>
+          <w:sz w:val="20"/>
+          <w:szCs w:val="20"/>
+          <w:shd w:val="clear" w:color="auto" w:fill="FFFFFF"/>
+        </w:rPr>
+        <w:t>Banobi, J. A., Branch, T. A., &amp; Hilborn, R. (2011). Do rebuttals affect future science?. </w:t>
+      </w:r>
+      <w:r>
+        <w:rPr>
+          <w:i/>
+          <w:iCs/>
+          <w:color w:val="222222"/>
+          <w:sz w:val="20"/>
+          <w:szCs w:val="20"/>
+          <w:shd w:val="clear" w:color="auto" w:fill="FFFFFF"/>
+        </w:rPr>
+        <w:t>Ecosphere</w:t>
+      </w:r>
+      <w:r>
+        <w:rPr>
+          <w:color w:val="222222"/>
+          <w:sz w:val="20"/>
+          <w:szCs w:val="20"/>
+          <w:shd w:val="clear" w:color="auto" w:fill="FFFFFF"/>
+        </w:rPr>
+        <w:t>, </w:t>
+      </w:r>
+      <w:r>
+        <w:rPr>
+          <w:i/>
+          <w:iCs/>
+          <w:color w:val="222222"/>
+          <w:sz w:val="20"/>
+          <w:szCs w:val="20"/>
+          <w:shd w:val="clear" w:color="auto" w:fill="FFFFFF"/>
+        </w:rPr>
+        <w:t>2</w:t>
+      </w:r>
+      <w:r>
+        <w:rPr>
+          <w:color w:val="222222"/>
+          <w:sz w:val="20"/>
+          <w:szCs w:val="20"/>
+          <w:shd w:val="clear" w:color="auto" w:fill="FFFFFF"/>
+        </w:rPr>
+        <w:t>(3), 1-11.</w:t>
+      </w:r>
+    </w:p>
+  </w:comment>
+  <w:comment w:id="46" w:author="Andres Cisneros" w:date="2018-04-23T14:24:00Z" w:initials="AC">
+    <w:p>
+      <w:pPr>
+        <w:pStyle w:val="CommentText"/>
+      </w:pPr>
+      <w:r>
+        <w:rPr>
+          <w:rStyle w:val="CommentReference"/>
+        </w:rPr>
+        <w:annotationRef/>
+      </w:r>
+      <w:r>
+        <w:t xml:space="preserve">Absolutely, and you should make this point more prominent. Have you read this? </w:t>
+      </w:r>
+    </w:p>
+    <w:p>
+      <w:pPr>
+        <w:pStyle w:val="CommentText"/>
+      </w:pPr>
+    </w:p>
+    <w:p>
+      <w:pPr>
+        <w:pStyle w:val="CommentText"/>
+      </w:pPr>
+      <w:r>
+        <w:t>https://www.theguardian.com/science/2017/jun/27/profitable-business-scientific-publishing-bad-for-science</w:t>
+      </w:r>
+    </w:p>
+  </w:comment>
+  <w:comment w:id="57" w:author="Andres Cisneros" w:date="2018-04-23T14:23:00Z" w:initials="AC">
+    <w:p>
+      <w:pPr>
+        <w:pStyle w:val="CommentText"/>
+      </w:pPr>
+      <w:r>
+        <w:rPr>
+          <w:rStyle w:val="CommentReference"/>
+        </w:rPr>
+        <w:annotationRef/>
+      </w:r>
+      <w:r>
         <w:t xml:space="preserve">I totally agree with this, but what about benefits for the corals or for managers? </w:t>
       </w:r>
     </w:p>
   </w:comment>
-  <w:comment w:id="13" w:author="Andres Cisneros" w:date="2018-04-23T14:24:00Z" w:initials="AC">
+  <w:comment w:id="58" w:author="James Robinson" w:date="2018-04-28T15:58:00Z" w:initials="JR">
     <w:p>
       <w:pPr>
         <w:pStyle w:val="CommentText"/>
@@ -9373,6 +10472,22 @@
         <w:annotationRef/>
       </w:r>
       <w:r>
+        <w:t>I think the benefits are implied, no? Better research = benefits to ecosystems. We don’t want to wade into that argument.</w:t>
+      </w:r>
+    </w:p>
+  </w:comment>
+  <w:comment w:id="64" w:author="Andres Cisneros" w:date="2018-04-23T14:24:00Z" w:initials="AC">
+    <w:p>
+      <w:pPr>
+        <w:pStyle w:val="CommentText"/>
+      </w:pPr>
+      <w:r>
+        <w:rPr>
+          <w:rStyle w:val="CommentReference"/>
+        </w:rPr>
+        <w:annotationRef/>
+      </w:r>
+      <w:r>
         <w:t xml:space="preserve">Absolutely, and you should make this point more prominent. Have you read this? </w:t>
       </w:r>
     </w:p>
@@ -9390,7 +10505,7 @@
       </w:r>
     </w:p>
   </w:comment>
-  <w:comment w:id="14" w:author="Andres Cisneros" w:date="2018-04-23T14:25:00Z" w:initials="AC">
+  <w:comment w:id="65" w:author="Andres Cisneros" w:date="2018-04-23T14:25:00Z" w:initials="AC">
     <w:p>
       <w:pPr>
         <w:pStyle w:val="CommentText"/>
@@ -9406,31 +10521,66 @@
       </w:r>
     </w:p>
   </w:comment>
-  <w:comment w:id="15" w:author="Andres Cisneros" w:date="2018-04-23T14:27:00Z" w:initials="AC">
+  <w:comment w:id="66" w:author="James Robinson" w:date="2018-04-28T16:05:00Z" w:initials="JR">
     <w:p>
       <w:pPr>
         <w:pStyle w:val="CommentText"/>
       </w:pPr>
       <w:r>
+        <w:t xml:space="preserve">NG: </w:t>
+      </w:r>
+      <w:r>
         <w:rPr>
           <w:rStyle w:val="CommentReference"/>
         </w:rPr>
         <w:annotationRef/>
       </w:r>
-      <w:r>
-        <w:t xml:space="preserve">I think this is fine, but have had reviewers ask to explain why a </w:t>
-      </w:r>
-      <w:proofErr w:type="gramStart"/>
-      <w:r>
-        <w:t>particular repository</w:t>
-      </w:r>
-      <w:proofErr w:type="gramEnd"/>
-      <w:r>
-        <w:t xml:space="preserve"> over others </w:t>
+      <w:bookmarkStart w:id="67" w:name="_GoBack"/>
+      <w:bookmarkEnd w:id="67"/>
+      <w:r>
+        <w:annotationRef/>
+      </w:r>
+      <w:r>
+        <w:t>Can you give the IF cut offs that the quantiles correspond to.</w:t>
       </w:r>
     </w:p>
   </w:comment>
-  <w:comment w:id="16" w:author="Andres Cisneros" w:date="2018-04-23T14:35:00Z" w:initials="AC">
+  <w:comment w:id="68" w:author="Andres Cisneros" w:date="2018-04-23T14:27:00Z" w:initials="AC">
+    <w:p>
+      <w:pPr>
+        <w:pStyle w:val="CommentText"/>
+      </w:pPr>
+      <w:r>
+        <w:rPr>
+          <w:rStyle w:val="CommentReference"/>
+        </w:rPr>
+        <w:annotationRef/>
+      </w:r>
+      <w:r>
+        <w:t xml:space="preserve">I think this is fine, but have had reviewers ask to explain why a particular repository over others </w:t>
+      </w:r>
+    </w:p>
+  </w:comment>
+  <w:comment w:id="69" w:author="James Robinson" w:date="2018-04-28T16:01:00Z" w:initials="JR">
+    <w:p>
+      <w:pPr>
+        <w:pStyle w:val="CommentText"/>
+      </w:pPr>
+      <w:r>
+        <w:rPr>
+          <w:rStyle w:val="CommentReference"/>
+        </w:rPr>
+        <w:annotationRef/>
+      </w:r>
+      <w:r>
+        <w:t>Cam wondered about Cis on this – just went back to look why we don’t have those. Reason is GLMM</w:t>
+      </w:r>
+      <w:r>
+        <w:t xml:space="preserve"> has not figured out reliable Cis…don’t need to say this but thought I’d mention it so we remember for the future.</w:t>
+      </w:r>
+    </w:p>
+  </w:comment>
+  <w:comment w:id="70" w:author="Andres Cisneros" w:date="2018-04-23T14:35:00Z" w:initials="AC">
     <w:p>
       <w:pPr>
         <w:pStyle w:val="CommentText"/>
@@ -9453,22 +10603,42 @@
 </file>
 
 <file path=word/commentsExtended.xml><?xml version="1.0" encoding="utf-8"?>
-<w15:commentsEx xmlns:wpc="http://schemas.microsoft.com/office/word/2010/wordprocessingCanvas" xmlns:cx="http://schemas.microsoft.com/office/drawing/2014/chartex" xmlns:cx1="http://schemas.microsoft.com/office/drawing/2015/9/8/chartex" xmlns:cx2="http://schemas.microsoft.com/office/drawing/2015/10/21/chartex" xmlns:cx3="http://schemas.microsoft.com/office/drawing/2016/5/9/chartex" xmlns:cx4="http://schemas.microsoft.com/office/drawing/2016/5/10/chartex" xmlns:cx5="http://schemas.microsoft.com/office/drawing/2016/5/11/chartex" xmlns:cx6="http://schemas.microsoft.com/office/drawing/2016/5/12/chartex" xmlns:cx7="http://schemas.microsoft.com/office/drawing/2016/5/13/chartex" xmlns:cx8="http://schemas.microsoft.com/office/drawing/2016/5/14/chartex" xmlns:mc="http://schemas.openxmlformats.org/markup-compatibility/2006" xmlns:aink="http://schemas.microsoft.com/office/drawing/2016/ink" xmlns:am3d="http://schemas.microsoft.com/office/drawing/2017/model3d" xmlns:o="urn:schemas-microsoft-com:office:office" xmlns:r="http://schemas.openxmlformats.org/officeDocument/2006/relationships" xmlns:m="http://schemas.openxmlformats.org/officeDocument/2006/math" xmlns:v="urn:schemas-microsoft-com:vml" xmlns:wp14="http://schemas.microsoft.com/office/word/2010/wordprocessingDrawing" xmlns:wp="http://schemas.openxmlformats.org/drawingml/2006/wordprocessingDrawing" xmlns:w10="urn:schemas-microsoft-com:office:word" xmlns:w="http://schemas.openxmlformats.org/wordprocessingml/2006/main" xmlns:w14="http://schemas.microsoft.com/office/word/2010/wordml" xmlns:w15="http://schemas.microsoft.com/office/word/2012/wordml" xmlns:w16cid="http://schemas.microsoft.com/office/word/2016/wordml/cid" xmlns:w16se="http://schemas.microsoft.com/office/word/2015/wordml/symex" xmlns:wpg="http://schemas.microsoft.com/office/word/2010/wordprocessingGroup" xmlns:wpi="http://schemas.microsoft.com/office/word/2010/wordprocessingInk" xmlns:wne="http://schemas.microsoft.com/office/word/2006/wordml" xmlns:wps="http://schemas.microsoft.com/office/word/2010/wordprocessingShape" mc:Ignorable="w14 w15 w16se w16cid wp14">
+<w15:commentsEx xmlns:wpc="http://schemas.microsoft.com/office/word/2010/wordprocessingCanvas" xmlns:mo="http://schemas.microsoft.com/office/mac/office/2008/main" xmlns:mc="http://schemas.openxmlformats.org/markup-compatibility/2006" xmlns:mv="urn:schemas-microsoft-com:mac:vml" xmlns:o="urn:schemas-microsoft-com:office:office" xmlns:r="http://schemas.openxmlformats.org/officeDocument/2006/relationships" xmlns:m="http://schemas.openxmlformats.org/officeDocument/2006/math" xmlns:v="urn:schemas-microsoft-com:vml" xmlns:wp14="http://schemas.microsoft.com/office/word/2010/wordprocessingDrawing" xmlns:wp="http://schemas.openxmlformats.org/drawingml/2006/wordprocessingDrawing" xmlns:w10="urn:schemas-microsoft-com:office:word" xmlns:w="http://schemas.openxmlformats.org/wordprocessingml/2006/main" xmlns:w14="http://schemas.microsoft.com/office/word/2010/wordml" xmlns:w15="http://schemas.microsoft.com/office/word/2012/wordml" xmlns:wpg="http://schemas.microsoft.com/office/word/2010/wordprocessingGroup" xmlns:wpi="http://schemas.microsoft.com/office/word/2010/wordprocessingInk" xmlns:wne="http://schemas.microsoft.com/office/word/2006/wordml" xmlns:wps="http://schemas.microsoft.com/office/word/2010/wordprocessingShape" mc:Ignorable="w14 w15 wp14">
   <w15:commentEx w15:paraId="5A9FD52B" w15:done="0"/>
+  <w15:commentEx w15:paraId="56B6F9D6" w15:done="0"/>
+  <w15:commentEx w15:paraId="0DBBD3AF" w15:done="0"/>
   <w15:commentEx w15:paraId="43F8947C" w15:done="0"/>
+  <w15:commentEx w15:paraId="6DFB230A" w15:done="0"/>
   <w15:commentEx w15:paraId="1092DA84" w15:done="0"/>
+  <w15:commentEx w15:paraId="469E9CA7" w15:done="0"/>
+  <w15:commentEx w15:paraId="77651134" w15:done="0"/>
+  <w15:commentEx w15:paraId="513C9B7E" w15:done="0"/>
+  <w15:commentEx w15:paraId="5FF7C79A" w15:done="0"/>
+  <w15:commentEx w15:paraId="64EAD0FF" w15:done="0"/>
+  <w15:commentEx w15:paraId="3A18E793" w15:done="0"/>
+  <w15:commentEx w15:paraId="573178EF" w15:done="0"/>
+  <w15:commentEx w15:paraId="3F049075" w15:done="0"/>
   <w15:commentEx w15:paraId="477CCA9D" w15:done="0"/>
   <w15:commentEx w15:paraId="41C3E59D" w15:done="0"/>
   <w15:commentEx w15:paraId="57EBD1AA" w15:done="0"/>
   <w15:commentEx w15:paraId="789F36C4" w15:done="0"/>
+  <w15:commentEx w15:paraId="549BF05D" w15:done="0"/>
   <w15:commentEx w15:paraId="0F807506" w15:done="0"/>
+  <w15:commentEx w15:paraId="03CDE8E3" w15:done="0"/>
   <w15:commentEx w15:paraId="341CB233" w15:done="0"/>
   <w15:commentEx w15:paraId="53C4C112" w15:done="0"/>
+  <w15:commentEx w15:paraId="5A13C83E" w15:done="0"/>
+  <w15:commentEx w15:paraId="4ACED561" w15:done="0"/>
   <w15:commentEx w15:paraId="623D3191" w15:done="0"/>
+  <w15:commentEx w15:paraId="7C25A3C0" w15:done="0"/>
+  <w15:commentEx w15:paraId="1DB15B3D" w15:done="0"/>
   <w15:commentEx w15:paraId="27995220" w15:done="0"/>
+  <w15:commentEx w15:paraId="4D994B6C" w15:paraIdParent="27995220" w15:done="0"/>
   <w15:commentEx w15:paraId="649FFEE6" w15:done="0"/>
   <w15:commentEx w15:paraId="7FBD9AF9" w15:done="0"/>
+  <w15:commentEx w15:paraId="37F93E43" w15:done="0"/>
   <w15:commentEx w15:paraId="48F8ACB3" w15:done="0"/>
+  <w15:commentEx w15:paraId="39A175B7" w15:done="0"/>
   <w15:commentEx w15:paraId="192EF9EE" w15:done="0"/>
 </w15:commentsEx>
 </file>
@@ -9495,7 +10665,7 @@
 </file>
 
 <file path=word/endnotes.xml><?xml version="1.0" encoding="utf-8"?>
-<w:endnotes xmlns:wpc="http://schemas.microsoft.com/office/word/2010/wordprocessingCanvas" xmlns:cx="http://schemas.microsoft.com/office/drawing/2014/chartex" xmlns:cx1="http://schemas.microsoft.com/office/drawing/2015/9/8/chartex" xmlns:cx2="http://schemas.microsoft.com/office/drawing/2015/10/21/chartex" xmlns:cx3="http://schemas.microsoft.com/office/drawing/2016/5/9/chartex" xmlns:cx4="http://schemas.microsoft.com/office/drawing/2016/5/10/chartex" xmlns:cx5="http://schemas.microsoft.com/office/drawing/2016/5/11/chartex" xmlns:cx6="http://schemas.microsoft.com/office/drawing/2016/5/12/chartex" xmlns:cx7="http://schemas.microsoft.com/office/drawing/2016/5/13/chartex" xmlns:cx8="http://schemas.microsoft.com/office/drawing/2016/5/14/chartex" xmlns:mc="http://schemas.openxmlformats.org/markup-compatibility/2006" xmlns:aink="http://schemas.microsoft.com/office/drawing/2016/ink" xmlns:am3d="http://schemas.microsoft.com/office/drawing/2017/model3d" xmlns:o="urn:schemas-microsoft-com:office:office" xmlns:r="http://schemas.openxmlformats.org/officeDocument/2006/relationships" xmlns:m="http://schemas.openxmlformats.org/officeDocument/2006/math" xmlns:v="urn:schemas-microsoft-com:vml" xmlns:wp14="http://schemas.microsoft.com/office/word/2010/wordprocessingDrawing" xmlns:wp="http://schemas.openxmlformats.org/drawingml/2006/wordprocessingDrawing" xmlns:w10="urn:schemas-microsoft-com:office:word" xmlns:w="http://schemas.openxmlformats.org/wordprocessingml/2006/main" xmlns:w14="http://schemas.microsoft.com/office/word/2010/wordml" xmlns:w15="http://schemas.microsoft.com/office/word/2012/wordml" xmlns:w16cid="http://schemas.microsoft.com/office/word/2016/wordml/cid" xmlns:w16se="http://schemas.microsoft.com/office/word/2015/wordml/symex" xmlns:wpg="http://schemas.microsoft.com/office/word/2010/wordprocessingGroup" xmlns:wpi="http://schemas.microsoft.com/office/word/2010/wordprocessingInk" xmlns:wne="http://schemas.microsoft.com/office/word/2006/wordml" xmlns:wps="http://schemas.microsoft.com/office/word/2010/wordprocessingShape" mc:Ignorable="w14 w15 w16se w16cid wp14">
+<w:endnotes xmlns:wpc="http://schemas.microsoft.com/office/word/2010/wordprocessingCanvas" xmlns:mo="http://schemas.microsoft.com/office/mac/office/2008/main" xmlns:mc="http://schemas.openxmlformats.org/markup-compatibility/2006" xmlns:mv="urn:schemas-microsoft-com:mac:vml" xmlns:o="urn:schemas-microsoft-com:office:office" xmlns:r="http://schemas.openxmlformats.org/officeDocument/2006/relationships" xmlns:m="http://schemas.openxmlformats.org/officeDocument/2006/math" xmlns:v="urn:schemas-microsoft-com:vml" xmlns:wp14="http://schemas.microsoft.com/office/word/2010/wordprocessingDrawing" xmlns:wp="http://schemas.openxmlformats.org/drawingml/2006/wordprocessingDrawing" xmlns:w10="urn:schemas-microsoft-com:office:word" xmlns:w="http://schemas.openxmlformats.org/wordprocessingml/2006/main" xmlns:w14="http://schemas.microsoft.com/office/word/2010/wordml" xmlns:w15="http://schemas.microsoft.com/office/word/2012/wordml" xmlns:wpg="http://schemas.microsoft.com/office/word/2010/wordprocessingGroup" xmlns:wpi="http://schemas.microsoft.com/office/word/2010/wordprocessingInk" xmlns:wne="http://schemas.microsoft.com/office/word/2006/wordml" xmlns:wps="http://schemas.microsoft.com/office/word/2010/wordprocessingShape" mc:Ignorable="w14 w15 wp14">
   <w:endnote w:type="separator" w:id="-1">
     <w:p>
       <w:pPr>
@@ -9520,22 +10690,22 @@
 </file>
 
 <file path=word/footer1.xml><?xml version="1.0" encoding="utf-8"?>
-<w:ftr xmlns:wpc="http://schemas.microsoft.com/office/word/2010/wordprocessingCanvas" xmlns:cx="http://schemas.microsoft.com/office/drawing/2014/chartex" xmlns:cx1="http://schemas.microsoft.com/office/drawing/2015/9/8/chartex" xmlns:cx2="http://schemas.microsoft.com/office/drawing/2015/10/21/chartex" xmlns:cx3="http://schemas.microsoft.com/office/drawing/2016/5/9/chartex" xmlns:cx4="http://schemas.microsoft.com/office/drawing/2016/5/10/chartex" xmlns:cx5="http://schemas.microsoft.com/office/drawing/2016/5/11/chartex" xmlns:cx6="http://schemas.microsoft.com/office/drawing/2016/5/12/chartex" xmlns:cx7="http://schemas.microsoft.com/office/drawing/2016/5/13/chartex" xmlns:cx8="http://schemas.microsoft.com/office/drawing/2016/5/14/chartex" xmlns:mc="http://schemas.openxmlformats.org/markup-compatibility/2006" xmlns:aink="http://schemas.microsoft.com/office/drawing/2016/ink" xmlns:am3d="http://schemas.microsoft.com/office/drawing/2017/model3d" xmlns:o="urn:schemas-microsoft-com:office:office" xmlns:r="http://schemas.openxmlformats.org/officeDocument/2006/relationships" xmlns:m="http://schemas.openxmlformats.org/officeDocument/2006/math" xmlns:v="urn:schemas-microsoft-com:vml" xmlns:wp14="http://schemas.microsoft.com/office/word/2010/wordprocessingDrawing" xmlns:wp="http://schemas.openxmlformats.org/drawingml/2006/wordprocessingDrawing" xmlns:w10="urn:schemas-microsoft-com:office:word" xmlns:w="http://schemas.openxmlformats.org/wordprocessingml/2006/main" xmlns:w14="http://schemas.microsoft.com/office/word/2010/wordml" xmlns:w15="http://schemas.microsoft.com/office/word/2012/wordml" xmlns:w16cid="http://schemas.microsoft.com/office/word/2016/wordml/cid" xmlns:w16se="http://schemas.microsoft.com/office/word/2015/wordml/symex" xmlns:wpg="http://schemas.microsoft.com/office/word/2010/wordprocessingGroup" xmlns:wpi="http://schemas.microsoft.com/office/word/2010/wordprocessingInk" xmlns:wne="http://schemas.microsoft.com/office/word/2006/wordml" xmlns:wps="http://schemas.microsoft.com/office/word/2010/wordprocessingShape" mc:Ignorable="w14 w15 w16se w16cid wp14">
+<w:ftr xmlns:wpc="http://schemas.microsoft.com/office/word/2010/wordprocessingCanvas" xmlns:mo="http://schemas.microsoft.com/office/mac/office/2008/main" xmlns:mc="http://schemas.openxmlformats.org/markup-compatibility/2006" xmlns:mv="urn:schemas-microsoft-com:mac:vml" xmlns:o="urn:schemas-microsoft-com:office:office" xmlns:r="http://schemas.openxmlformats.org/officeDocument/2006/relationships" xmlns:m="http://schemas.openxmlformats.org/officeDocument/2006/math" xmlns:v="urn:schemas-microsoft-com:vml" xmlns:wp14="http://schemas.microsoft.com/office/word/2010/wordprocessingDrawing" xmlns:wp="http://schemas.openxmlformats.org/drawingml/2006/wordprocessingDrawing" xmlns:w10="urn:schemas-microsoft-com:office:word" xmlns:w="http://schemas.openxmlformats.org/wordprocessingml/2006/main" xmlns:w14="http://schemas.microsoft.com/office/word/2010/wordml" xmlns:w15="http://schemas.microsoft.com/office/word/2012/wordml" xmlns:wpg="http://schemas.microsoft.com/office/word/2010/wordprocessingGroup" xmlns:wpi="http://schemas.microsoft.com/office/word/2010/wordprocessingInk" xmlns:wne="http://schemas.microsoft.com/office/word/2006/wordml" xmlns:wps="http://schemas.microsoft.com/office/word/2010/wordprocessingShape" mc:Ignorable="w14 w15 wp14">
   <w:p>
     <w:pPr>
       <w:pStyle w:val="Footer"/>
       <w:framePr w:wrap="none" w:vAnchor="text" w:hAnchor="margin" w:xAlign="right" w:y="1"/>
       <w:rPr>
-        <w:ins w:id="17" w:author="James Robinson" w:date="2018-04-12T16:05:00Z"/>
+        <w:ins w:id="71" w:author="James Robinson" w:date="2018-04-12T16:05:00Z"/>
         <w:rStyle w:val="PageNumber"/>
       </w:rPr>
-      <w:pPrChange w:id="18" w:author="James Robinson" w:date="2018-04-12T16:05:00Z">
+      <w:pPrChange w:id="72" w:author="James Robinson" w:date="2018-04-12T16:05:00Z">
         <w:pPr>
           <w:pStyle w:val="Footer"/>
         </w:pPr>
       </w:pPrChange>
     </w:pPr>
-    <w:ins w:id="19" w:author="James Robinson" w:date="2018-04-12T16:05:00Z">
+    <w:ins w:id="73" w:author="James Robinson" w:date="2018-04-12T16:05:00Z">
       <w:r>
         <w:rPr>
           <w:rStyle w:val="PageNumber"/>
@@ -9560,7 +10730,7 @@
     <w:pPr>
       <w:pStyle w:val="Footer"/>
       <w:ind w:right="360"/>
-      <w:pPrChange w:id="20" w:author="James Robinson" w:date="2018-04-12T16:05:00Z">
+      <w:pPrChange w:id="74" w:author="James Robinson" w:date="2018-04-12T16:05:00Z">
         <w:pPr>
           <w:pStyle w:val="Footer"/>
         </w:pPr>
@@ -9571,17 +10741,17 @@
 </file>
 
 <file path=word/footer2.xml><?xml version="1.0" encoding="utf-8"?>
-<w:ftr xmlns:wpc="http://schemas.microsoft.com/office/word/2010/wordprocessingCanvas" xmlns:cx="http://schemas.microsoft.com/office/drawing/2014/chartex" xmlns:cx1="http://schemas.microsoft.com/office/drawing/2015/9/8/chartex" xmlns:cx2="http://schemas.microsoft.com/office/drawing/2015/10/21/chartex" xmlns:cx3="http://schemas.microsoft.com/office/drawing/2016/5/9/chartex" xmlns:cx4="http://schemas.microsoft.com/office/drawing/2016/5/10/chartex" xmlns:cx5="http://schemas.microsoft.com/office/drawing/2016/5/11/chartex" xmlns:cx6="http://schemas.microsoft.com/office/drawing/2016/5/12/chartex" xmlns:cx7="http://schemas.microsoft.com/office/drawing/2016/5/13/chartex" xmlns:cx8="http://schemas.microsoft.com/office/drawing/2016/5/14/chartex" xmlns:mc="http://schemas.openxmlformats.org/markup-compatibility/2006" xmlns:aink="http://schemas.microsoft.com/office/drawing/2016/ink" xmlns:am3d="http://schemas.microsoft.com/office/drawing/2017/model3d" xmlns:o="urn:schemas-microsoft-com:office:office" xmlns:r="http://schemas.openxmlformats.org/officeDocument/2006/relationships" xmlns:m="http://schemas.openxmlformats.org/officeDocument/2006/math" xmlns:v="urn:schemas-microsoft-com:vml" xmlns:wp14="http://schemas.microsoft.com/office/word/2010/wordprocessingDrawing" xmlns:wp="http://schemas.openxmlformats.org/drawingml/2006/wordprocessingDrawing" xmlns:w10="urn:schemas-microsoft-com:office:word" xmlns:w="http://schemas.openxmlformats.org/wordprocessingml/2006/main" xmlns:w14="http://schemas.microsoft.com/office/word/2010/wordml" xmlns:w15="http://schemas.microsoft.com/office/word/2012/wordml" xmlns:w16cid="http://schemas.microsoft.com/office/word/2016/wordml/cid" xmlns:w16se="http://schemas.microsoft.com/office/word/2015/wordml/symex" xmlns:wpg="http://schemas.microsoft.com/office/word/2010/wordprocessingGroup" xmlns:wpi="http://schemas.microsoft.com/office/word/2010/wordprocessingInk" xmlns:wne="http://schemas.microsoft.com/office/word/2006/wordml" xmlns:wps="http://schemas.microsoft.com/office/word/2010/wordprocessingShape" mc:Ignorable="w14 w15 w16se w16cid wp14">
+<w:ftr xmlns:wpc="http://schemas.microsoft.com/office/word/2010/wordprocessingCanvas" xmlns:mo="http://schemas.microsoft.com/office/mac/office/2008/main" xmlns:mc="http://schemas.openxmlformats.org/markup-compatibility/2006" xmlns:mv="urn:schemas-microsoft-com:mac:vml" xmlns:o="urn:schemas-microsoft-com:office:office" xmlns:r="http://schemas.openxmlformats.org/officeDocument/2006/relationships" xmlns:m="http://schemas.openxmlformats.org/officeDocument/2006/math" xmlns:v="urn:schemas-microsoft-com:vml" xmlns:wp14="http://schemas.microsoft.com/office/word/2010/wordprocessingDrawing" xmlns:wp="http://schemas.openxmlformats.org/drawingml/2006/wordprocessingDrawing" xmlns:w10="urn:schemas-microsoft-com:office:word" xmlns:w="http://schemas.openxmlformats.org/wordprocessingml/2006/main" xmlns:w14="http://schemas.microsoft.com/office/word/2010/wordml" xmlns:w15="http://schemas.microsoft.com/office/word/2012/wordml" xmlns:wpg="http://schemas.microsoft.com/office/word/2010/wordprocessingGroup" xmlns:wpi="http://schemas.microsoft.com/office/word/2010/wordprocessingInk" xmlns:wne="http://schemas.microsoft.com/office/word/2006/wordml" xmlns:wps="http://schemas.microsoft.com/office/word/2010/wordprocessingShape" mc:Ignorable="w14 w15 wp14">
   <w:p>
     <w:pPr>
       <w:pStyle w:val="Footer"/>
       <w:framePr w:wrap="none" w:vAnchor="text" w:hAnchor="margin" w:xAlign="right" w:y="1"/>
       <w:rPr>
-        <w:ins w:id="21" w:author="James Robinson" w:date="2018-04-12T16:05:00Z"/>
+        <w:ins w:id="75" w:author="James Robinson" w:date="2018-04-12T16:05:00Z"/>
         <w:rStyle w:val="PageNumber"/>
       </w:rPr>
     </w:pPr>
-    <w:ins w:id="22" w:author="James Robinson" w:date="2018-04-12T16:05:00Z">
+    <w:ins w:id="76" w:author="James Robinson" w:date="2018-04-12T16:05:00Z">
       <w:r>
         <w:rPr>
           <w:rStyle w:val="PageNumber"/>
@@ -9606,9 +10776,9 @@
         <w:rStyle w:val="PageNumber"/>
         <w:noProof/>
       </w:rPr>
-      <w:t>8</w:t>
+      <w:t>6</w:t>
     </w:r>
-    <w:ins w:id="23" w:author="James Robinson" w:date="2018-04-12T16:05:00Z">
+    <w:ins w:id="77" w:author="James Robinson" w:date="2018-04-12T16:05:00Z">
       <w:r>
         <w:rPr>
           <w:rStyle w:val="PageNumber"/>
@@ -9627,7 +10797,7 @@
 </file>
 
 <file path=word/footnotes.xml><?xml version="1.0" encoding="utf-8"?>
-<w:footnotes xmlns:wpc="http://schemas.microsoft.com/office/word/2010/wordprocessingCanvas" xmlns:cx="http://schemas.microsoft.com/office/drawing/2014/chartex" xmlns:cx1="http://schemas.microsoft.com/office/drawing/2015/9/8/chartex" xmlns:cx2="http://schemas.microsoft.com/office/drawing/2015/10/21/chartex" xmlns:cx3="http://schemas.microsoft.com/office/drawing/2016/5/9/chartex" xmlns:cx4="http://schemas.microsoft.com/office/drawing/2016/5/10/chartex" xmlns:cx5="http://schemas.microsoft.com/office/drawing/2016/5/11/chartex" xmlns:cx6="http://schemas.microsoft.com/office/drawing/2016/5/12/chartex" xmlns:cx7="http://schemas.microsoft.com/office/drawing/2016/5/13/chartex" xmlns:cx8="http://schemas.microsoft.com/office/drawing/2016/5/14/chartex" xmlns:mc="http://schemas.openxmlformats.org/markup-compatibility/2006" xmlns:aink="http://schemas.microsoft.com/office/drawing/2016/ink" xmlns:am3d="http://schemas.microsoft.com/office/drawing/2017/model3d" xmlns:o="urn:schemas-microsoft-com:office:office" xmlns:r="http://schemas.openxmlformats.org/officeDocument/2006/relationships" xmlns:m="http://schemas.openxmlformats.org/officeDocument/2006/math" xmlns:v="urn:schemas-microsoft-com:vml" xmlns:wp14="http://schemas.microsoft.com/office/word/2010/wordprocessingDrawing" xmlns:wp="http://schemas.openxmlformats.org/drawingml/2006/wordprocessingDrawing" xmlns:w10="urn:schemas-microsoft-com:office:word" xmlns:w="http://schemas.openxmlformats.org/wordprocessingml/2006/main" xmlns:w14="http://schemas.microsoft.com/office/word/2010/wordml" xmlns:w15="http://schemas.microsoft.com/office/word/2012/wordml" xmlns:w16cid="http://schemas.microsoft.com/office/word/2016/wordml/cid" xmlns:w16se="http://schemas.microsoft.com/office/word/2015/wordml/symex" xmlns:wpg="http://schemas.microsoft.com/office/word/2010/wordprocessingGroup" xmlns:wpi="http://schemas.microsoft.com/office/word/2010/wordprocessingInk" xmlns:wne="http://schemas.microsoft.com/office/word/2006/wordml" xmlns:wps="http://schemas.microsoft.com/office/word/2010/wordprocessingShape" mc:Ignorable="w14 w15 w16se w16cid wp14">
+<w:footnotes xmlns:wpc="http://schemas.microsoft.com/office/word/2010/wordprocessingCanvas" xmlns:mo="http://schemas.microsoft.com/office/mac/office/2008/main" xmlns:mc="http://schemas.openxmlformats.org/markup-compatibility/2006" xmlns:mv="urn:schemas-microsoft-com:mac:vml" xmlns:o="urn:schemas-microsoft-com:office:office" xmlns:r="http://schemas.openxmlformats.org/officeDocument/2006/relationships" xmlns:m="http://schemas.openxmlformats.org/officeDocument/2006/math" xmlns:v="urn:schemas-microsoft-com:vml" xmlns:wp14="http://schemas.microsoft.com/office/word/2010/wordprocessingDrawing" xmlns:wp="http://schemas.openxmlformats.org/drawingml/2006/wordprocessingDrawing" xmlns:w10="urn:schemas-microsoft-com:office:word" xmlns:w="http://schemas.openxmlformats.org/wordprocessingml/2006/main" xmlns:w14="http://schemas.microsoft.com/office/word/2010/wordml" xmlns:w15="http://schemas.microsoft.com/office/word/2012/wordml" xmlns:wpg="http://schemas.microsoft.com/office/word/2010/wordprocessingGroup" xmlns:wpi="http://schemas.microsoft.com/office/word/2010/wordprocessingInk" xmlns:wne="http://schemas.microsoft.com/office/word/2006/wordml" xmlns:wps="http://schemas.microsoft.com/office/word/2010/wordprocessingShape" mc:Ignorable="w14 w15 wp14">
   <w:footnote w:type="separator" w:id="-1">
     <w:p>
       <w:pPr>
@@ -9652,7 +10822,7 @@
 </file>
 
 <file path=word/people.xml><?xml version="1.0" encoding="utf-8"?>
-<w15:people xmlns:wpc="http://schemas.microsoft.com/office/word/2010/wordprocessingCanvas" xmlns:cx="http://schemas.microsoft.com/office/drawing/2014/chartex" xmlns:cx1="http://schemas.microsoft.com/office/drawing/2015/9/8/chartex" xmlns:cx2="http://schemas.microsoft.com/office/drawing/2015/10/21/chartex" xmlns:cx3="http://schemas.microsoft.com/office/drawing/2016/5/9/chartex" xmlns:cx4="http://schemas.microsoft.com/office/drawing/2016/5/10/chartex" xmlns:cx5="http://schemas.microsoft.com/office/drawing/2016/5/11/chartex" xmlns:cx6="http://schemas.microsoft.com/office/drawing/2016/5/12/chartex" xmlns:cx7="http://schemas.microsoft.com/office/drawing/2016/5/13/chartex" xmlns:cx8="http://schemas.microsoft.com/office/drawing/2016/5/14/chartex" xmlns:mc="http://schemas.openxmlformats.org/markup-compatibility/2006" xmlns:aink="http://schemas.microsoft.com/office/drawing/2016/ink" xmlns:am3d="http://schemas.microsoft.com/office/drawing/2017/model3d" xmlns:o="urn:schemas-microsoft-com:office:office" xmlns:r="http://schemas.openxmlformats.org/officeDocument/2006/relationships" xmlns:m="http://schemas.openxmlformats.org/officeDocument/2006/math" xmlns:v="urn:schemas-microsoft-com:vml" xmlns:wp14="http://schemas.microsoft.com/office/word/2010/wordprocessingDrawing" xmlns:wp="http://schemas.openxmlformats.org/drawingml/2006/wordprocessingDrawing" xmlns:w10="urn:schemas-microsoft-com:office:word" xmlns:w="http://schemas.openxmlformats.org/wordprocessingml/2006/main" xmlns:w14="http://schemas.microsoft.com/office/word/2010/wordml" xmlns:w15="http://schemas.microsoft.com/office/word/2012/wordml" xmlns:w16cid="http://schemas.microsoft.com/office/word/2016/wordml/cid" xmlns:w16se="http://schemas.microsoft.com/office/word/2015/wordml/symex" xmlns:wpg="http://schemas.microsoft.com/office/word/2010/wordprocessingGroup" xmlns:wpi="http://schemas.microsoft.com/office/word/2010/wordprocessingInk" xmlns:wne="http://schemas.microsoft.com/office/word/2006/wordml" xmlns:wps="http://schemas.microsoft.com/office/word/2010/wordprocessingShape" mc:Ignorable="w14 w15 w16se w16cid wp14">
+<w15:people xmlns:wpc="http://schemas.microsoft.com/office/word/2010/wordprocessingCanvas" xmlns:mo="http://schemas.microsoft.com/office/mac/office/2008/main" xmlns:mc="http://schemas.openxmlformats.org/markup-compatibility/2006" xmlns:mv="urn:schemas-microsoft-com:mac:vml" xmlns:o="urn:schemas-microsoft-com:office:office" xmlns:r="http://schemas.openxmlformats.org/officeDocument/2006/relationships" xmlns:m="http://schemas.openxmlformats.org/officeDocument/2006/math" xmlns:v="urn:schemas-microsoft-com:vml" xmlns:wp14="http://schemas.microsoft.com/office/word/2010/wordprocessingDrawing" xmlns:wp="http://schemas.openxmlformats.org/drawingml/2006/wordprocessingDrawing" xmlns:w10="urn:schemas-microsoft-com:office:word" xmlns:w="http://schemas.openxmlformats.org/wordprocessingml/2006/main" xmlns:w14="http://schemas.microsoft.com/office/word/2010/wordml" xmlns:w15="http://schemas.microsoft.com/office/word/2012/wordml" xmlns:wpg="http://schemas.microsoft.com/office/word/2010/wordprocessingGroup" xmlns:wpi="http://schemas.microsoft.com/office/word/2010/wordprocessingInk" xmlns:wne="http://schemas.microsoft.com/office/word/2006/wordml" xmlns:wps="http://schemas.microsoft.com/office/word/2010/wordprocessingShape" mc:Ignorable="w14 w15 wp14">
   <w15:person w15:author="Andres Cisneros">
     <w15:presenceInfo w15:providerId="Windows Live" w15:userId="88020d927231b61d"/>
   </w15:person>
@@ -9663,7 +10833,7 @@
 </file>
 
 <file path=word/styles.xml><?xml version="1.0" encoding="utf-8"?>
-<w:styles xmlns:mc="http://schemas.openxmlformats.org/markup-compatibility/2006" xmlns:r="http://schemas.openxmlformats.org/officeDocument/2006/relationships" xmlns:w="http://schemas.openxmlformats.org/wordprocessingml/2006/main" xmlns:w14="http://schemas.microsoft.com/office/word/2010/wordml" xmlns:w15="http://schemas.microsoft.com/office/word/2012/wordml" xmlns:w16cid="http://schemas.microsoft.com/office/word/2016/wordml/cid" xmlns:w16se="http://schemas.microsoft.com/office/word/2015/wordml/symex" mc:Ignorable="w14 w15 w16se w16cid">
+<w:styles xmlns:mc="http://schemas.openxmlformats.org/markup-compatibility/2006" xmlns:r="http://schemas.openxmlformats.org/officeDocument/2006/relationships" xmlns:w="http://schemas.openxmlformats.org/wordprocessingml/2006/main" xmlns:w14="http://schemas.microsoft.com/office/word/2010/wordml" xmlns:w15="http://schemas.microsoft.com/office/word/2012/wordml" mc:Ignorable="w14 w15">
   <w:docDefaults>
     <w:rPrDefault>
       <w:rPr>
@@ -9687,7 +10857,7 @@
       </w:pPr>
     </w:pPrDefault>
   </w:docDefaults>
-  <w:latentStyles w:defLockedState="0" w:defUIPriority="99" w:defSemiHidden="0" w:defUnhideWhenUsed="0" w:defQFormat="0" w:count="375">
+  <w:latentStyles w:defLockedState="0" w:defUIPriority="99" w:defSemiHidden="0" w:defUnhideWhenUsed="0" w:defQFormat="0" w:count="380">
     <w:lsdException w:name="Normal" w:uiPriority="0" w:qFormat="1"/>
     <w:lsdException w:name="heading 1" w:uiPriority="9" w:qFormat="1"/>
     <w:lsdException w:name="heading 2" w:semiHidden="1" w:uiPriority="9" w:unhideWhenUsed="1" w:qFormat="1"/>
@@ -10158,7 +11328,6 @@
   <w:style w:type="character" w:default="1" w:styleId="DefaultParagraphFont">
     <w:name w:val="Default Paragraph Font"/>
     <w:uiPriority w:val="1"/>
-    <w:semiHidden/>
     <w:unhideWhenUsed/>
   </w:style>
   <w:style w:type="table" w:default="1" w:styleId="TableNormal">
@@ -10219,6 +11388,7 @@
     <w:tblPr>
       <w:tblStyleRowBandSize w:val="1"/>
       <w:tblStyleColBandSize w:val="1"/>
+      <w:tblInd w:w="0" w:type="dxa"/>
       <w:tblCellMar>
         <w:top w:w="100" w:type="dxa"/>
         <w:left w:w="100" w:type="dxa"/>
@@ -10736,7 +11906,7 @@
 </file>
 
 <file path=customXml/itemProps1.xml><?xml version="1.0" encoding="utf-8"?>
-<ds:datastoreItem xmlns:ds="http://schemas.openxmlformats.org/officeDocument/2006/customXml" ds:itemID="{FB33DFC8-5C7D-4164-A7C8-BB5D96892940}">
+<ds:datastoreItem xmlns:ds="http://schemas.openxmlformats.org/officeDocument/2006/customXml" ds:itemID="{4188619A-15B5-9E4F-B239-6595E0B730E0}">
   <ds:schemaRefs>
     <ds:schemaRef ds:uri="http://schemas.openxmlformats.org/officeDocument/2006/bibliography"/>
   </ds:schemaRefs>

</xml_diff>